<commit_message>
Update section 2 in lab report
</commit_message>
<xml_diff>
--- a/444-LabReport.docx
+++ b/444-LabReport.docx
@@ -193,13 +193,24 @@
         </w:rPr>
         <w:br/>
       </w:r>
-      <w:r>
-        <w:rPr>
-          <w:sz w:val="18"/>
-          <w:szCs w:val="18"/>
-        </w:rPr>
-        <w:t>ID?</w:t>
-      </w:r>
+      <w:del w:id="0" w:author="Tristan Bouchard" w:date="2018-11-19T09:40:00Z">
+        <w:r>
+          <w:rPr>
+            <w:sz w:val="18"/>
+            <w:szCs w:val="18"/>
+          </w:rPr>
+          <w:delText>ID?</w:delText>
+        </w:r>
+      </w:del>
+      <w:ins w:id="1" w:author="Tristan Bouchard" w:date="2018-11-19T09:40:00Z">
+        <w:r>
+          <w:rPr>
+            <w:sz w:val="18"/>
+            <w:szCs w:val="18"/>
+          </w:rPr>
+          <w:t>260747124</w:t>
+        </w:r>
+      </w:ins>
       <w:r>
         <w:rPr>
           <w:sz w:val="18"/>
@@ -389,1020 +400,1532 @@
       <w:r>
         <w:t xml:space="preserve"> </w:t>
       </w:r>
+      <w:r>
+        <w:t>Fast</w:t>
+      </w:r>
+      <w:r>
+        <w:t xml:space="preserve"> </w:t>
+      </w:r>
+      <w:r>
+        <w:t>Independ</w:t>
+      </w:r>
+      <w:del w:id="2" w:author="Tristan Bouchard" w:date="2018-11-19T09:45:00Z">
+        <w:r>
+          <w:delText>a</w:delText>
+        </w:r>
+      </w:del>
+      <w:ins w:id="3" w:author="Tristan Bouchard" w:date="2018-11-19T09:45:00Z">
+        <w:r>
+          <w:t>e</w:t>
+        </w:r>
+      </w:ins>
+      <w:r>
+        <w:t>nt Component Analysis (</w:t>
+      </w:r>
+      <w:r>
+        <w:t>ICA</w:t>
+      </w:r>
+      <w:r>
+        <w:t>)</w:t>
+      </w:r>
+      <w:r>
+        <w:t xml:space="preserve"> technique. </w:t>
+      </w:r>
+      <w:r>
+        <w:t>This experiment contains two parts</w:t>
+      </w:r>
+      <w:r>
+        <w:t>: first, generating</w:t>
+      </w:r>
+      <w:r>
+        <w:t xml:space="preserve"> </w:t>
+      </w:r>
+      <w:r>
+        <w:t>two</w:t>
+      </w:r>
+      <w:r>
+        <w:t xml:space="preserve"> sine wav</w:t>
+      </w:r>
+      <w:r>
+        <w:t>es</w:t>
+      </w:r>
+      <w:r>
+        <w:t>,</w:t>
+      </w:r>
+      <w:r>
+        <w:t xml:space="preserve"> mixing the signals,</w:t>
+      </w:r>
+      <w:r>
+        <w:t xml:space="preserve"> store and read from flash and</w:t>
+      </w:r>
+      <w:r>
+        <w:t xml:space="preserve"> outputting</w:t>
+      </w:r>
+      <w:r>
+        <w:t xml:space="preserve"> mixed signals</w:t>
+      </w:r>
+      <w:r>
+        <w:t xml:space="preserve"> onto the oscilloscope; second, </w:t>
+      </w:r>
+      <w:r>
+        <w:t xml:space="preserve">using FastICA </w:t>
+      </w:r>
+      <w:r>
+        <w:t>to separate the signals,</w:t>
+      </w:r>
+      <w:r>
+        <w:t xml:space="preserve"> and</w:t>
+      </w:r>
+      <w:r>
+        <w:t xml:space="preserve"> </w:t>
+      </w:r>
+      <w:r>
+        <w:t xml:space="preserve">outputting the </w:t>
+      </w:r>
+      <w:r>
+        <w:t xml:space="preserve">separate </w:t>
+      </w:r>
+      <w:r>
+        <w:t>signals onto the oscilloscope. The tools used were</w:t>
+      </w:r>
+      <w:r>
+        <w:t xml:space="preserve"> a microprocessor, namely the </w:t>
+      </w:r>
+      <w:r>
+        <w:t>STM32</w:t>
+      </w:r>
+      <w:r>
+        <w:t xml:space="preserve"> </w:t>
+      </w:r>
+      <w:ins w:id="4" w:author="Tristan Bouchard" w:date="2018-11-19T09:45:00Z">
+        <w:r>
+          <w:t xml:space="preserve">IOT Discovery </w:t>
+        </w:r>
+      </w:ins>
+      <w:r>
+        <w:t>kit</w:t>
+      </w:r>
+      <w:r>
+        <w:t>, a breadboard</w:t>
+      </w:r>
+      <w:r>
+        <w:t xml:space="preserve">, an oscilloscope and </w:t>
+      </w:r>
+      <w:del w:id="5" w:author="Tristan Bouchard" w:date="2018-11-19T09:45:00Z">
+        <w:r>
+          <w:delText xml:space="preserve">coded </w:delText>
+        </w:r>
+      </w:del>
+      <w:ins w:id="6" w:author="Tristan Bouchard" w:date="2018-11-19T09:45:00Z">
+        <w:r>
+          <w:t>programmed</w:t>
+        </w:r>
+        <w:r>
+          <w:t xml:space="preserve"> </w:t>
+        </w:r>
+      </w:ins>
+      <w:r>
+        <w:t xml:space="preserve">in </w:t>
+      </w:r>
+      <w:ins w:id="7" w:author="Tristan Bouchard" w:date="2018-11-19T09:46:00Z">
+        <w:r>
+          <w:t>e</w:t>
+        </w:r>
+      </w:ins>
+      <w:del w:id="8" w:author="Tristan Bouchard" w:date="2018-11-19T09:46:00Z">
+        <w:r>
+          <w:delText>E</w:delText>
+        </w:r>
+      </w:del>
+      <w:r>
+        <w:t>mbedded-C using the</w:t>
+      </w:r>
+      <w:r>
+        <w:t xml:space="preserve"> </w:t>
+      </w:r>
+      <w:r>
+        <w:rPr>
+          <w:lang w:val="en-CA"/>
+        </w:rPr>
+        <w:t>Keil</w:t>
+      </w:r>
+      <w:r>
+        <w:rPr>
+          <w:lang w:val="en-CA"/>
+        </w:rPr>
+        <w:t xml:space="preserve"> </w:t>
+      </w:r>
+      <w:r>
+        <w:rPr>
+          <w:lang w:val="en-CA"/>
+        </w:rPr>
+        <w:t>μVision5</w:t>
+      </w:r>
+      <w:r>
+        <w:rPr>
+          <w:lang w:val="en-CA"/>
+        </w:rPr>
+        <w:t xml:space="preserve"> IDE</w:t>
+      </w:r>
+      <w:r>
+        <w:rPr>
+          <w:lang w:val="en-CA"/>
+        </w:rPr>
+        <w:t>.</w:t>
+      </w:r>
+      <w:r>
+        <w:rPr>
+          <w:lang w:val="en-CA"/>
+        </w:rPr>
+        <w:t xml:space="preserve"> Additionally, we used the CMSIS-DSP library functions (</w:t>
+      </w:r>
+      <w:r>
+        <w:rPr>
+          <w:lang w:val="en-CA"/>
+        </w:rPr>
+        <w:t>arm_sin_f32</w:t>
+      </w:r>
+      <w:r>
+        <w:rPr>
+          <w:lang w:val="en-CA"/>
+        </w:rPr>
+        <w:t>())</w:t>
+      </w:r>
+      <w:r>
+        <w:rPr>
+          <w:lang w:val="en-CA"/>
+        </w:rPr>
+        <w:t xml:space="preserve"> </w:t>
+      </w:r>
+      <w:r>
+        <w:rPr>
+          <w:lang w:val="en-CA"/>
+        </w:rPr>
+        <w:t>to generate samples of the sine waves</w:t>
+      </w:r>
+      <w:r>
+        <w:rPr>
+          <w:lang w:val="en-CA"/>
+        </w:rPr>
+        <w:t>, the HAL drivers to control the on-chip Digital to Analog Converter (DAC), and the Quad-SPI interface for storing samples onto the flash</w:t>
+      </w:r>
+      <w:r>
+        <w:rPr>
+          <w:lang w:val="en-CA"/>
+        </w:rPr>
+        <w:t xml:space="preserve"> memory</w:t>
+      </w:r>
+      <w:r>
+        <w:rPr>
+          <w:lang w:val="en-CA"/>
+        </w:rPr>
+        <w:t>.</w:t>
+      </w:r>
+    </w:p>
+    <w:p>
+      <w:pPr>
+        <w:pStyle w:val="Keywords"/>
+      </w:pPr>
+      <w:r>
+        <w:t>Keywords—</w:t>
+      </w:r>
+      <w:r>
+        <w:t>microprocessor</w:t>
+      </w:r>
+      <w:r>
+        <w:t>,</w:t>
+      </w:r>
+      <w:r>
+        <w:t xml:space="preserve"> </w:t>
+      </w:r>
+      <w:r>
+        <w:t>STM32</w:t>
+      </w:r>
+      <w:r>
+        <w:t>,</w:t>
+      </w:r>
+      <w:r>
+        <w:t xml:space="preserve"> </w:t>
+      </w:r>
+      <w:r>
+        <w:t>FastICA</w:t>
+      </w:r>
+      <w:r>
+        <w:t>,</w:t>
+      </w:r>
+      <w:r>
+        <w:t xml:space="preserve"> </w:t>
+      </w:r>
+      <w:r>
+        <w:t>CMSIS</w:t>
+      </w:r>
+      <w:r>
+        <w:t>-</w:t>
+      </w:r>
+      <w:r>
+        <w:t>DSP</w:t>
+      </w:r>
+      <w:r>
+        <w:t>,</w:t>
+      </w:r>
+      <w:r>
+        <w:t xml:space="preserve"> </w:t>
+      </w:r>
+      <w:r>
+        <w:t>Quad-SPI</w:t>
+      </w:r>
+      <w:ins w:id="9" w:author="Tristan Bouchard" w:date="2018-11-19T10:21:00Z">
+        <w:r>
+          <w:t>, DAC</w:t>
+        </w:r>
+      </w:ins>
+    </w:p>
+    <w:p>
+      <w:pPr>
+        <w:pStyle w:val="Heading1"/>
+      </w:pPr>
+      <w:r>
+        <w:t>Introduction</w:t>
+      </w:r>
+    </w:p>
+    <w:p>
+      <w:pPr>
+        <w:pStyle w:val="BodyText"/>
+        <w:rPr>
+          <w:lang w:val="en-CA"/>
+        </w:rPr>
+      </w:pPr>
+      <w:r>
+        <w:rPr>
+          <w:lang w:val="en-CA"/>
+        </w:rPr>
+        <w:t>The purpose of this e</w:t>
+      </w:r>
+      <w:r>
+        <w:rPr>
+          <w:lang w:val="en-CA"/>
+        </w:rPr>
+        <w:t>xperiment</w:t>
+      </w:r>
+      <w:r>
+        <w:rPr>
+          <w:lang w:val="en-CA"/>
+        </w:rPr>
+        <w:t xml:space="preserve"> </w:t>
+      </w:r>
+      <w:r>
+        <w:rPr>
+          <w:lang w:val="en-CA"/>
+        </w:rPr>
+        <w:t>was given to</w:t>
+      </w:r>
+      <w:r>
+        <w:rPr>
+          <w:lang w:val="en-CA"/>
+        </w:rPr>
+        <w:t xml:space="preserve"> </w:t>
+      </w:r>
+      <w:r>
+        <w:rPr>
+          <w:lang w:val="en-CA"/>
+        </w:rPr>
+        <w:t xml:space="preserve">exercise </w:t>
+      </w:r>
+      <w:r>
+        <w:rPr>
+          <w:lang w:val="en-CA"/>
+        </w:rPr>
+        <w:t>the</w:t>
+      </w:r>
+      <w:r>
+        <w:rPr>
+          <w:lang w:val="en-CA"/>
+        </w:rPr>
+        <w:t xml:space="preserve"> skills </w:t>
+      </w:r>
+      <w:r>
+        <w:rPr>
+          <w:lang w:val="en-CA"/>
+        </w:rPr>
+        <w:t>acquired from</w:t>
+      </w:r>
+      <w:r>
+        <w:rPr>
+          <w:lang w:val="en-CA"/>
+        </w:rPr>
+        <w:t xml:space="preserve"> previous labs to finally build</w:t>
+      </w:r>
+      <w:del w:id="10" w:author="Tristan Bouchard" w:date="2018-11-19T09:46:00Z">
+        <w:r>
+          <w:rPr>
+            <w:lang w:val="en-CA"/>
+          </w:rPr>
+          <w:delText>ing</w:delText>
+        </w:r>
+      </w:del>
+      <w:r>
+        <w:rPr>
+          <w:lang w:val="en-CA"/>
+        </w:rPr>
+        <w:t xml:space="preserve"> an audio application that employs Blind Source Separation (BSS) using the </w:t>
+      </w:r>
       <w:proofErr w:type="gramStart"/>
       <w:r>
-        <w:t xml:space="preserve">Fast </w:t>
-      </w:r>
-      <w:r>
+        <w:rPr>
+          <w:lang w:val="en-CA"/>
+        </w:rPr>
+        <w:t>Fast</w:t>
+      </w:r>
+      <w:r>
+        <w:rPr>
+          <w:lang w:val="en-CA"/>
+        </w:rPr>
+        <w:t xml:space="preserve"> </w:t>
+      </w:r>
+      <w:r>
+        <w:rPr>
+          <w:lang w:val="en-CA"/>
+        </w:rPr>
         <w:t>Independent</w:t>
       </w:r>
       <w:proofErr w:type="gramEnd"/>
       <w:r>
-        <w:t xml:space="preserve"> Component Analysis (</w:t>
-      </w:r>
-      <w:r>
-        <w:t>ICA</w:t>
-      </w:r>
-      <w:r>
-        <w:t>)</w:t>
-      </w:r>
-      <w:r>
-        <w:t xml:space="preserve"> technique. </w:t>
-      </w:r>
-      <w:r>
-        <w:t>This experiment contains two parts</w:t>
-      </w:r>
-      <w:r>
-        <w:t>: first, generating</w:t>
-      </w:r>
-      <w:r>
+        <w:rPr>
+          <w:lang w:val="en-CA"/>
+        </w:rPr>
+        <w:t xml:space="preserve"> Component Analysis </w:t>
+      </w:r>
+      <w:r>
+        <w:rPr>
+          <w:lang w:val="en-CA"/>
+        </w:rPr>
+        <w:t>(</w:t>
+      </w:r>
+      <w:proofErr w:type="spellStart"/>
+      <w:r>
+        <w:rPr>
+          <w:lang w:val="en-CA"/>
+        </w:rPr>
+        <w:t>FastICA</w:t>
+      </w:r>
+      <w:proofErr w:type="spellEnd"/>
+      <w:r>
+        <w:rPr>
+          <w:lang w:val="en-CA"/>
+        </w:rPr>
+        <w:t>) algorithm.</w:t>
+      </w:r>
+      <w:r>
+        <w:rPr>
+          <w:lang w:val="en-CA"/>
+        </w:rPr>
         <w:t xml:space="preserve"> </w:t>
       </w:r>
       <w:r>
-        <w:t>two</w:t>
-      </w:r>
-      <w:r>
-        <w:t xml:space="preserve"> sine wav</w:t>
-      </w:r>
-      <w:r>
-        <w:t>es</w:t>
-      </w:r>
-      <w:r>
-        <w:t>,</w:t>
-      </w:r>
-      <w:r>
-        <w:t xml:space="preserve"> mixing the signals,</w:t>
-      </w:r>
-      <w:r>
-        <w:t xml:space="preserve"> store and read from flash and</w:t>
-      </w:r>
-      <w:r>
-        <w:t xml:space="preserve"> outputting</w:t>
-      </w:r>
-      <w:r>
-        <w:t xml:space="preserve"> mixed signals</w:t>
-      </w:r>
-      <w:r>
-        <w:t xml:space="preserve"> onto the oscilloscope; second, </w:t>
-      </w:r>
-      <w:r>
-        <w:t xml:space="preserve">using </w:t>
+        <w:rPr>
+          <w:lang w:val="en-CA"/>
+        </w:rPr>
+        <w:t>T</w:t>
+      </w:r>
+      <w:r>
+        <w:rPr>
+          <w:lang w:val="en-CA"/>
+        </w:rPr>
+        <w:t>here are many software and hardware limitations</w:t>
+      </w:r>
+      <w:r>
+        <w:rPr>
+          <w:lang w:val="en-CA"/>
+        </w:rPr>
+        <w:t xml:space="preserve"> </w:t>
+      </w:r>
+      <w:r>
+        <w:rPr>
+          <w:u w:val="single"/>
+          <w:lang w:val="en-CA"/>
+        </w:rPr>
+        <w:t xml:space="preserve">such as </w:t>
+      </w:r>
+      <w:del w:id="11" w:author="Tristan Bouchard" w:date="2018-11-19T09:49:00Z">
+        <w:r>
+          <w:rPr>
+            <w:u w:val="single"/>
+            <w:lang w:val="en-CA"/>
+          </w:rPr>
+          <w:delText xml:space="preserve">stm32 </w:delText>
+        </w:r>
+      </w:del>
+      <w:ins w:id="12" w:author="Tristan Bouchard" w:date="2018-11-19T09:49:00Z">
+        <w:r>
+          <w:rPr>
+            <w:u w:val="single"/>
+            <w:lang w:val="en-CA"/>
+          </w:rPr>
+          <w:t>STM</w:t>
+        </w:r>
+        <w:r>
+          <w:rPr>
+            <w:u w:val="single"/>
+            <w:lang w:val="en-CA"/>
+          </w:rPr>
+          <w:t xml:space="preserve">32 </w:t>
+        </w:r>
+      </w:ins>
+      <w:r>
+        <w:rPr>
+          <w:u w:val="single"/>
+          <w:lang w:val="en-CA"/>
+        </w:rPr>
+        <w:t xml:space="preserve">flash can only take 8 </w:t>
+      </w:r>
+      <w:r>
+        <w:rPr>
+          <w:u w:val="single"/>
+          <w:lang w:val="en-CA"/>
+        </w:rPr>
+        <w:t>mega</w:t>
+      </w:r>
+      <w:r>
+        <w:rPr>
+          <w:u w:val="single"/>
+          <w:lang w:val="en-CA"/>
+        </w:rPr>
+        <w:t>b</w:t>
+      </w:r>
+      <w:r>
+        <w:rPr>
+          <w:u w:val="single"/>
+          <w:lang w:val="en-CA"/>
+        </w:rPr>
+        <w:t>y</w:t>
+      </w:r>
+      <w:r>
+        <w:rPr>
+          <w:u w:val="single"/>
+          <w:lang w:val="en-CA"/>
+        </w:rPr>
+        <w:t>t</w:t>
+      </w:r>
+      <w:r>
+        <w:rPr>
+          <w:u w:val="single"/>
+          <w:lang w:val="en-CA"/>
+        </w:rPr>
+        <w:t>e</w:t>
+      </w:r>
+      <w:r>
+        <w:rPr>
+          <w:u w:val="single"/>
+          <w:lang w:val="en-CA"/>
+        </w:rPr>
+        <w:t>s of information</w:t>
+      </w:r>
+      <w:r>
+        <w:rPr>
+          <w:u w:val="single"/>
+          <w:lang w:val="en-CA"/>
+        </w:rPr>
+        <w:t xml:space="preserve"> at a time or writing an algorithm to the DAC chip might be overwhelming</w:t>
+      </w:r>
+      <w:r>
+        <w:rPr>
+          <w:lang w:val="en-CA"/>
+        </w:rPr>
+        <w:t>. However, these limitations allow</w:t>
+      </w:r>
+      <w:r>
+        <w:rPr>
+          <w:lang w:val="en-CA"/>
+        </w:rPr>
+        <w:t xml:space="preserve"> students to </w:t>
+      </w:r>
+      <w:r>
+        <w:rPr>
+          <w:lang w:val="en-CA"/>
+        </w:rPr>
+        <w:t xml:space="preserve">turn to strategies such as using the DMA, OS threads, interrupts and CMSIS-DSP library. </w:t>
+      </w:r>
+      <w:r>
+        <w:rPr>
+          <w:lang w:val="en-CA"/>
+        </w:rPr>
+        <w:t>S</w:t>
+      </w:r>
+      <w:r>
+        <w:rPr>
+          <w:lang w:val="en-CA"/>
+        </w:rPr>
+        <w:t xml:space="preserve">tudents were given the opportunity </w:t>
+      </w:r>
+      <w:r>
+        <w:rPr>
+          <w:lang w:val="en-CA"/>
+        </w:rPr>
+        <w:t xml:space="preserve">to explore the several effective functions they can use to </w:t>
+      </w:r>
+      <w:r>
+        <w:rPr>
+          <w:u w:val="single"/>
+          <w:lang w:val="en-CA"/>
+        </w:rPr>
+        <w:t>minimize</w:t>
+      </w:r>
+      <w:r>
+        <w:rPr>
+          <w:lang w:val="en-CA"/>
+        </w:rPr>
+        <w:t xml:space="preserve"> runtime, lines of code, to building a</w:t>
+      </w:r>
+      <w:r>
+        <w:rPr>
+          <w:lang w:val="en-CA"/>
+        </w:rPr>
+        <w:t xml:space="preserve"> creative</w:t>
+      </w:r>
+      <w:r>
+        <w:rPr>
+          <w:lang w:val="en-CA"/>
+        </w:rPr>
+        <w:t xml:space="preserve"> audio application.</w:t>
+      </w:r>
+      <w:r>
+        <w:rPr>
+          <w:lang w:val="en-CA"/>
+        </w:rPr>
+        <w:t xml:space="preserve"> In order to initiate the project, a base code </w:t>
+      </w:r>
+      <w:r>
+        <w:rPr>
+          <w:lang w:val="en-CA"/>
+        </w:rPr>
+        <w:t xml:space="preserve">was provided </w:t>
+      </w:r>
+      <w:r>
+        <w:rPr>
+          <w:lang w:val="en-CA"/>
+        </w:rPr>
+        <w:t xml:space="preserve">for the Keil </w:t>
+      </w:r>
+      <w:r>
+        <w:rPr>
+          <w:bCs/>
+          <w:lang w:val="en-CA"/>
+        </w:rPr>
+        <w:t>μVision5</w:t>
+      </w:r>
+      <w:r>
+        <w:rPr>
+          <w:lang w:val="en-CA"/>
+        </w:rPr>
+        <w:t xml:space="preserve"> </w:t>
+      </w:r>
+      <w:r>
+        <w:rPr>
+          <w:lang w:val="en-CA"/>
+        </w:rPr>
+        <w:t xml:space="preserve">IDE </w:t>
+      </w:r>
+      <w:r>
+        <w:rPr>
+          <w:lang w:val="en-CA"/>
+        </w:rPr>
+        <w:t xml:space="preserve">to guide the students on where to implement appropriate codes. However, the base code wasn’t enough to incorporate </w:t>
+      </w:r>
+      <w:r>
+        <w:rPr>
+          <w:lang w:val="en-CA"/>
+        </w:rPr>
+        <w:t xml:space="preserve">the QSPI (flash interface), as a result, </w:t>
+      </w:r>
+      <w:r>
+        <w:rPr>
+          <w:lang w:val="en-CA"/>
+        </w:rPr>
+        <w:t xml:space="preserve">the software </w:t>
       </w:r>
       <w:proofErr w:type="spellStart"/>
       <w:r>
-        <w:t>FastICA</w:t>
+        <w:rPr>
+          <w:lang w:val="en-CA"/>
+        </w:rPr>
+        <w:t>CubeMX</w:t>
       </w:r>
       <w:proofErr w:type="spellEnd"/>
       <w:r>
+        <w:rPr>
+          <w:lang w:val="en-CA"/>
+        </w:rPr>
+        <w:t xml:space="preserve"> was used to modify the base code</w:t>
+      </w:r>
+      <w:r>
+        <w:rPr>
+          <w:lang w:val="en-CA"/>
+        </w:rPr>
+        <w:t xml:space="preserve"> in order to use QSPI. Moreover, another tool that was provided was t</w:t>
+      </w:r>
+      <w:r>
+        <w:rPr>
+          <w:lang w:val="en-CA"/>
+        </w:rPr>
+        <w:t>he STM32 kit with an audio jack converter</w:t>
+      </w:r>
+      <w:r>
+        <w:rPr>
+          <w:lang w:val="en-CA"/>
+        </w:rPr>
+        <w:t xml:space="preserve">. An oscilloscope was also used to display the sine waves. </w:t>
+      </w:r>
+      <w:r>
+        <w:rPr>
+          <w:u w:val="single"/>
+          <w:lang w:val="en-CA"/>
+        </w:rPr>
+        <w:t xml:space="preserve">Pin numbers D13 and D7 were used to probe the </w:t>
+      </w:r>
+      <w:r>
+        <w:rPr>
+          <w:u w:val="single"/>
+          <w:lang w:val="en-CA"/>
+        </w:rPr>
+        <w:t xml:space="preserve">channels (Channels 1 and 2 respectively) on the </w:t>
+      </w:r>
+      <w:r>
+        <w:rPr>
+          <w:u w:val="single"/>
+          <w:lang w:val="en-CA"/>
+        </w:rPr>
+        <w:t>board for the sine wave.</w:t>
+      </w:r>
+      <w:r>
+        <w:rPr>
+          <w:lang w:val="en-CA"/>
+        </w:rPr>
         <w:t xml:space="preserve"> </w:t>
       </w:r>
       <w:r>
-        <w:t>to separate the signals,</w:t>
-      </w:r>
-      <w:r>
-        <w:t xml:space="preserve"> and</w:t>
-      </w:r>
-      <w:r>
+        <w:rPr>
+          <w:lang w:val="en-CA"/>
+        </w:rPr>
+        <w:t xml:space="preserve">Students were given </w:t>
+      </w:r>
+      <w:r>
+        <w:rPr>
+          <w:lang w:val="en-CA"/>
+        </w:rPr>
+        <w:t xml:space="preserve">2 weeks to deliver the initial demo and 2 weeks to deliver the final demo. </w:t>
+      </w:r>
+    </w:p>
+    <w:p>
+      <w:pPr>
+        <w:pStyle w:val="Heading1"/>
+      </w:pPr>
+      <w:r>
+        <w:t>The Design Problem</w:t>
+      </w:r>
+      <w:r>
+        <w:t>s</w:t>
+      </w:r>
+    </w:p>
+    <w:p>
+      <w:pPr>
+        <w:jc w:val="both"/>
+      </w:pPr>
+      <w:r>
+        <w:t xml:space="preserve">This section will work in tandem with </w:t>
+      </w:r>
+      <w:r>
+        <w:t>S</w:t>
+      </w:r>
+      <w:r>
+        <w:t xml:space="preserve">ection III. As problems are introduced and explained, </w:t>
+      </w:r>
+      <w:r>
+        <w:t>S</w:t>
+      </w:r>
+      <w:r>
+        <w:t xml:space="preserve">ection III will answer the problems accordingly. </w:t>
+      </w:r>
+    </w:p>
+    <w:p>
+      <w:pPr>
+        <w:pStyle w:val="Heading2"/>
+      </w:pPr>
+      <w:r>
+        <w:t>T</w:t>
+      </w:r>
+      <w:r>
+        <w:t>he Base Code</w:t>
+      </w:r>
+    </w:p>
+    <w:p>
+      <w:pPr>
+        <w:pStyle w:val="BodyText"/>
+        <w:rPr>
+          <w:lang w:val="en-CA"/>
+        </w:rPr>
+      </w:pPr>
+      <w:r>
+        <w:rPr>
+          <w:lang w:val="en-CA"/>
+        </w:rPr>
+        <w:t>The first and foremost step to start this experiment is to ensure that the base code provided is full</w:t>
+      </w:r>
+      <w:r>
+        <w:rPr>
+          <w:lang w:val="en-CA"/>
+        </w:rPr>
+        <w:t>y</w:t>
+      </w:r>
+      <w:r>
+        <w:rPr>
+          <w:lang w:val="en-CA"/>
+        </w:rPr>
+        <w:t xml:space="preserve"> functional with the functions that we’d need to implement. </w:t>
+      </w:r>
+      <w:r>
+        <w:rPr>
+          <w:lang w:val="en-CA"/>
+        </w:rPr>
+        <w:t xml:space="preserve">The issue that </w:t>
+      </w:r>
+      <w:del w:id="13" w:author="Tristan Bouchard" w:date="2018-11-19T09:55:00Z">
+        <w:r>
+          <w:rPr>
+            <w:lang w:val="en-CA"/>
+          </w:rPr>
+          <w:delText xml:space="preserve">arised </w:delText>
+        </w:r>
+      </w:del>
+      <w:ins w:id="14" w:author="Tristan Bouchard" w:date="2018-11-19T09:55:00Z">
+        <w:r>
+          <w:rPr>
+            <w:lang w:val="en-CA"/>
+          </w:rPr>
+          <w:t>arose</w:t>
+        </w:r>
+        <w:r>
+          <w:rPr>
+            <w:lang w:val="en-CA"/>
+          </w:rPr>
+          <w:t xml:space="preserve"> </w:t>
+        </w:r>
+      </w:ins>
+      <w:r>
+        <w:rPr>
+          <w:lang w:val="en-CA"/>
+        </w:rPr>
+        <w:t xml:space="preserve">with this is that the base code provided didn’t include how to incorporate QSPI (flash interface). </w:t>
+      </w:r>
+    </w:p>
+    <w:p>
+      <w:pPr>
+        <w:pStyle w:val="Heading2"/>
+      </w:pPr>
+      <w:r>
+        <w:t>Generation</w:t>
+      </w:r>
+      <w:r>
+        <w:t xml:space="preserve"> of Sine Wave</w:t>
+      </w:r>
+      <w:r>
+        <w:t>s</w:t>
+      </w:r>
+    </w:p>
+    <w:p>
+      <w:pPr>
+        <w:pStyle w:val="BodyText"/>
+        <w:rPr>
+          <w:lang w:val="en-CA"/>
+          <w:rPrChange w:id="15" w:author="Tristan Bouchard" w:date="2018-11-19T09:56:00Z">
+            <w:rPr>
+              <w:lang w:val="en-CA"/>
+            </w:rPr>
+          </w:rPrChange>
+        </w:rPr>
+      </w:pPr>
+      <w:del w:id="16" w:author="Tristan Bouchard" w:date="2018-11-19T09:55:00Z">
+        <w:r>
+          <w:rPr>
+            <w:lang w:val="en-CA"/>
+          </w:rPr>
+          <w:delText xml:space="preserve">Next, </w:delText>
+        </w:r>
+        <w:r>
+          <w:rPr>
+            <w:lang w:val="en-CA"/>
+          </w:rPr>
+          <w:delText>in</w:delText>
+        </w:r>
+      </w:del>
+      <w:ins w:id="17" w:author="Tristan Bouchard" w:date="2018-11-19T09:55:00Z">
+        <w:r>
+          <w:rPr>
+            <w:lang w:val="en-CA"/>
+          </w:rPr>
+          <w:t>In</w:t>
+        </w:r>
+      </w:ins>
+      <w:r>
+        <w:rPr>
+          <w:lang w:val="en-CA"/>
+        </w:rPr>
+        <w:t xml:space="preserve"> the previous labs we were required to generate triangular waves</w:t>
+      </w:r>
+      <w:ins w:id="18" w:author="Tristan Bouchard" w:date="2018-11-19T09:55:00Z">
+        <w:r>
+          <w:rPr>
+            <w:lang w:val="en-CA"/>
+          </w:rPr>
+          <w:t>,</w:t>
+        </w:r>
+      </w:ins>
+      <w:r>
+        <w:rPr>
+          <w:lang w:val="en-CA"/>
+        </w:rPr>
+        <w:t xml:space="preserve"> but not sine waves. As a result, we had to read through the CMSIS-DSP library to see if there was a function that can generate sine waves.</w:t>
+      </w:r>
+      <w:r>
+        <w:rPr>
+          <w:lang w:val="en-CA"/>
+        </w:rPr>
         <w:t xml:space="preserve"> </w:t>
       </w:r>
-      <w:r>
-        <w:t xml:space="preserve">outputting the </w:t>
-      </w:r>
-      <w:r>
-        <w:t xml:space="preserve">separate </w:t>
-      </w:r>
-      <w:r>
-        <w:t>signals onto the oscilloscope. The tools used were</w:t>
-      </w:r>
-      <w:r>
-        <w:t xml:space="preserve"> a microprocessor, namely the </w:t>
-      </w:r>
-      <w:r>
-        <w:t>STM32</w:t>
-      </w:r>
-      <w:r>
-        <w:t xml:space="preserve"> kit</w:t>
-      </w:r>
-      <w:r>
-        <w:t>, a breadboard</w:t>
-      </w:r>
-      <w:r>
-        <w:t>, an oscilloscope and coded in Embedded-C using the</w:t>
-      </w:r>
-      <w:r>
+      <w:del w:id="19" w:author="Tristan Bouchard" w:date="2018-11-19T09:56:00Z">
+        <w:r>
+          <w:rPr>
+            <w:u w:val="single"/>
+            <w:lang w:val="en-CA"/>
+          </w:rPr>
+          <w:delText>CAN SOMEONE EXPLAIN THE CMSIS-DSP LIBRARY</w:delText>
+        </w:r>
+        <w:r>
+          <w:rPr>
+            <w:u w:val="single"/>
+            <w:lang w:val="en-CA"/>
+          </w:rPr>
+          <w:delText xml:space="preserve"> (2-3 sentences)</w:delText>
+        </w:r>
+        <w:r>
+          <w:rPr>
+            <w:u w:val="single"/>
+            <w:lang w:val="en-CA"/>
+          </w:rPr>
+          <w:delText>?</w:delText>
+        </w:r>
+      </w:del>
+      <w:ins w:id="20" w:author="Tristan Bouchard" w:date="2018-11-19T09:56:00Z">
+        <w:r>
+          <w:rPr>
+            <w:lang w:val="en-CA"/>
+          </w:rPr>
+          <w:t>The CMSIS_DSP library is a “suite of common signal processing f</w:t>
+        </w:r>
+      </w:ins>
+      <w:ins w:id="21" w:author="Tristan Bouchard" w:date="2018-11-19T09:57:00Z">
+        <w:r>
+          <w:rPr>
+            <w:lang w:val="en-CA"/>
+          </w:rPr>
+          <w:t>or use on Cortex-M processor</w:t>
+        </w:r>
+      </w:ins>
+      <w:ins w:id="22" w:author="Tristan Bouchard" w:date="2018-11-19T10:03:00Z">
+        <w:r>
+          <w:rPr>
+            <w:lang w:val="en-CA"/>
+          </w:rPr>
+          <w:t>-</w:t>
+        </w:r>
+      </w:ins>
+      <w:ins w:id="23" w:author="Tristan Bouchard" w:date="2018-11-19T09:57:00Z">
+        <w:r>
+          <w:rPr>
+            <w:lang w:val="en-CA"/>
+          </w:rPr>
+          <w:t>based device”</w:t>
+        </w:r>
+      </w:ins>
+      <w:ins w:id="24" w:author="Tristan Bouchard" w:date="2018-11-19T10:03:00Z">
+        <w:r>
+          <w:rPr>
+            <w:lang w:val="en-CA"/>
+          </w:rPr>
+          <w:t xml:space="preserve"> [5]</w:t>
+        </w:r>
+      </w:ins>
+      <w:ins w:id="25" w:author="Tristan Bouchard" w:date="2018-11-19T09:57:00Z">
+        <w:r>
+          <w:rPr>
+            <w:lang w:val="en-CA"/>
+          </w:rPr>
+          <w:t>, which provides different functions to generate signals</w:t>
+        </w:r>
+      </w:ins>
+      <w:ins w:id="26" w:author="Tristan Bouchard" w:date="2018-11-19T09:58:00Z">
+        <w:r>
+          <w:rPr>
+            <w:lang w:val="en-CA"/>
+          </w:rPr>
+          <w:t xml:space="preserve"> and </w:t>
+        </w:r>
+      </w:ins>
+      <w:ins w:id="27" w:author="Tristan Bouchard" w:date="2018-11-19T09:57:00Z">
+        <w:r>
+          <w:rPr>
+            <w:lang w:val="en-CA"/>
+          </w:rPr>
+          <w:t>perform complex mathematic</w:t>
+        </w:r>
+      </w:ins>
+      <w:ins w:id="28" w:author="Tristan Bouchard" w:date="2018-11-19T09:58:00Z">
+        <w:r>
+          <w:rPr>
+            <w:lang w:val="en-CA"/>
+          </w:rPr>
+          <w:t>s.</w:t>
+        </w:r>
+      </w:ins>
+    </w:p>
+    <w:p>
+      <w:pPr>
+        <w:pStyle w:val="BodyText"/>
+        <w:rPr>
+          <w:lang w:val="en-CA"/>
+        </w:rPr>
+      </w:pPr>
+      <w:r>
+        <w:rPr>
+          <w:lang w:val="en-CA"/>
+        </w:rPr>
+        <w:t xml:space="preserve">To generate one sine wave signal deemed to be straightforward however another </w:t>
+      </w:r>
+      <w:del w:id="29" w:author="Tristan Bouchard" w:date="2018-11-19T10:17:00Z">
+        <w:r>
+          <w:rPr>
+            <w:lang w:val="en-CA"/>
+          </w:rPr>
+          <w:delText xml:space="preserve">issue </w:delText>
+        </w:r>
+      </w:del>
+      <w:ins w:id="30" w:author="Tristan Bouchard" w:date="2018-11-19T10:17:00Z">
+        <w:r>
+          <w:rPr>
+            <w:lang w:val="en-CA"/>
+          </w:rPr>
+          <w:t>challenge</w:t>
+        </w:r>
+        <w:r>
+          <w:rPr>
+            <w:lang w:val="en-CA"/>
+          </w:rPr>
+          <w:t xml:space="preserve"> </w:t>
+        </w:r>
+      </w:ins>
+      <w:r>
+        <w:rPr>
+          <w:lang w:val="en-CA"/>
+        </w:rPr>
+        <w:t>was to generate two sine waves</w:t>
+      </w:r>
+      <w:r>
+        <w:rPr>
+          <w:lang w:val="en-CA"/>
+        </w:rPr>
+        <w:t xml:space="preserve"> and </w:t>
+      </w:r>
+      <w:r>
+        <w:rPr>
+          <w:lang w:val="en-CA"/>
+        </w:rPr>
+        <w:t>we had to</w:t>
+      </w:r>
+      <w:r>
+        <w:rPr>
+          <w:lang w:val="en-CA"/>
+        </w:rPr>
         <w:t xml:space="preserve"> </w:t>
       </w:r>
-      <w:proofErr w:type="spellStart"/>
-      <w:r>
-        <w:rPr>
-          <w:lang w:val="en-CA"/>
-        </w:rPr>
-        <w:t>Keil</w:t>
-      </w:r>
-      <w:proofErr w:type="spellEnd"/>
-      <w:r>
-        <w:rPr>
-          <w:lang w:val="en-CA"/>
-        </w:rPr>
-        <w:t xml:space="preserve"> </w:t>
-      </w:r>
-      <w:r>
-        <w:rPr>
-          <w:lang w:val="en-CA"/>
-        </w:rPr>
-        <w:t>μVision5</w:t>
-      </w:r>
-      <w:r>
-        <w:rPr>
-          <w:lang w:val="en-CA"/>
-        </w:rPr>
-        <w:t xml:space="preserve"> IDE</w:t>
-      </w:r>
-      <w:r>
-        <w:rPr>
-          <w:lang w:val="en-CA"/>
-        </w:rPr>
-        <w:t>.</w:t>
-      </w:r>
-      <w:r>
-        <w:rPr>
-          <w:lang w:val="en-CA"/>
-        </w:rPr>
-        <w:t xml:space="preserve"> Additionally, we used the CMSIS-DSP library functions (</w:t>
-      </w:r>
-      <w:r>
-        <w:rPr>
-          <w:lang w:val="en-CA"/>
-        </w:rPr>
-        <w:t>arm_sin_f32</w:t>
-      </w:r>
-      <w:r>
-        <w:rPr>
-          <w:lang w:val="en-CA"/>
-        </w:rPr>
-        <w:t>())</w:t>
-      </w:r>
-      <w:r>
-        <w:rPr>
-          <w:lang w:val="en-CA"/>
-        </w:rPr>
-        <w:t xml:space="preserve"> </w:t>
-      </w:r>
-      <w:r>
-        <w:rPr>
-          <w:lang w:val="en-CA"/>
-        </w:rPr>
-        <w:t>to generate samples of the sine waves</w:t>
-      </w:r>
-      <w:r>
-        <w:rPr>
-          <w:lang w:val="en-CA"/>
-        </w:rPr>
-        <w:t>, the HAL drivers to control the on-chip Digital to Analog Converter (DAC), and the Quad-SPI interface for storing samples onto the flash</w:t>
-      </w:r>
-      <w:r>
-        <w:rPr>
-          <w:lang w:val="en-CA"/>
-        </w:rPr>
-        <w:t xml:space="preserve"> memory</w:t>
-      </w:r>
-      <w:r>
-        <w:rPr>
-          <w:lang w:val="en-CA"/>
-        </w:rPr>
-        <w:t>.</w:t>
-      </w:r>
-    </w:p>
-    <w:p>
-      <w:pPr>
-        <w:pStyle w:val="Keywords"/>
-      </w:pPr>
-      <w:r>
-        <w:t>Keywords—</w:t>
-      </w:r>
-      <w:r>
-        <w:t>microprocessor</w:t>
-      </w:r>
-      <w:r>
-        <w:t>,</w:t>
-      </w:r>
-      <w:r>
-        <w:t xml:space="preserve"> </w:t>
-      </w:r>
-      <w:r>
-        <w:t>STM32</w:t>
-      </w:r>
-      <w:r>
-        <w:t>,</w:t>
-      </w:r>
-      <w:r>
-        <w:t xml:space="preserve"> </w:t>
-      </w:r>
-      <w:proofErr w:type="spellStart"/>
-      <w:r>
-        <w:t>FastICA</w:t>
-      </w:r>
-      <w:proofErr w:type="spellEnd"/>
-      <w:r>
-        <w:t>,</w:t>
-      </w:r>
-      <w:r>
-        <w:t xml:space="preserve"> </w:t>
-      </w:r>
-      <w:r>
-        <w:t>CMSIS</w:t>
-      </w:r>
-      <w:r>
-        <w:t>-</w:t>
-      </w:r>
-      <w:r>
-        <w:t>DSP</w:t>
-      </w:r>
-      <w:r>
-        <w:t>,</w:t>
-      </w:r>
-      <w:r>
-        <w:t xml:space="preserve"> </w:t>
-      </w:r>
-      <w:r>
-        <w:t>Quad-SPI</w:t>
-      </w:r>
-    </w:p>
-    <w:p>
-      <w:pPr>
-        <w:pStyle w:val="Heading1"/>
-      </w:pPr>
-      <w:r>
-        <w:t>Introduction</w:t>
-      </w:r>
+      <w:r>
+        <w:rPr>
+          <w:lang w:val="en-CA"/>
+        </w:rPr>
+        <w:t xml:space="preserve">figure out </w:t>
+      </w:r>
+      <w:r>
+        <w:rPr>
+          <w:lang w:val="en-CA"/>
+        </w:rPr>
+        <w:t>at what frequency do two sine waves mix appropriately</w:t>
+      </w:r>
+      <w:r>
+        <w:rPr>
+          <w:lang w:val="en-CA"/>
+        </w:rPr>
+        <w:t xml:space="preserve">. </w:t>
+      </w:r>
+    </w:p>
+    <w:p>
+      <w:pPr>
+        <w:pStyle w:val="Heading2"/>
+        <w:rPr>
+          <w:ins w:id="31" w:author="Tristan Bouchard" w:date="2018-11-19T10:20:00Z"/>
+          <w:lang w:val="en-CA"/>
+        </w:rPr>
+      </w:pPr>
+      <w:ins w:id="32" w:author="Tristan Bouchard" w:date="2018-11-19T10:47:00Z">
+        <w:r>
+          <w:rPr>
+            <w:lang w:val="en-CA"/>
+          </w:rPr>
+          <w:t>Writing</w:t>
+        </w:r>
+      </w:ins>
+      <w:ins w:id="33" w:author="Tristan Bouchard" w:date="2018-11-19T10:20:00Z">
+        <w:r>
+          <w:rPr>
+            <w:lang w:val="en-CA"/>
+          </w:rPr>
+          <w:t xml:space="preserve"> Sine Wave</w:t>
+        </w:r>
+      </w:ins>
+      <w:ins w:id="34" w:author="Tristan Bouchard" w:date="2018-11-19T10:47:00Z">
+        <w:r>
+          <w:rPr>
+            <w:lang w:val="en-CA"/>
+          </w:rPr>
+          <w:t xml:space="preserve"> </w:t>
+        </w:r>
+      </w:ins>
+      <w:ins w:id="35" w:author="Tristan Bouchard" w:date="2018-11-19T10:48:00Z">
+        <w:r>
+          <w:rPr>
+            <w:lang w:val="en-CA"/>
+          </w:rPr>
+          <w:t>S</w:t>
+        </w:r>
+      </w:ins>
+      <w:ins w:id="36" w:author="Tristan Bouchard" w:date="2018-11-19T10:47:00Z">
+        <w:r>
+          <w:rPr>
+            <w:lang w:val="en-CA"/>
+          </w:rPr>
+          <w:t>amples</w:t>
+        </w:r>
+      </w:ins>
+      <w:ins w:id="37" w:author="Tristan Bouchard" w:date="2018-11-19T10:46:00Z">
+        <w:r>
+          <w:rPr>
+            <w:lang w:val="en-CA"/>
+          </w:rPr>
+          <w:t xml:space="preserve"> </w:t>
+        </w:r>
+      </w:ins>
+      <w:ins w:id="38" w:author="Tristan Bouchard" w:date="2018-11-19T10:20:00Z">
+        <w:r>
+          <w:rPr>
+            <w:lang w:val="en-CA"/>
+          </w:rPr>
+          <w:t>to Flash</w:t>
+        </w:r>
+      </w:ins>
     </w:p>
     <w:p>
       <w:pPr>
         <w:pStyle w:val="BodyText"/>
         <w:rPr>
-          <w:lang w:val="en-CA"/>
-        </w:rPr>
-      </w:pPr>
-      <w:r>
-        <w:rPr>
-          <w:lang w:val="en-CA"/>
-        </w:rPr>
-        <w:t>The purpose of this e</w:t>
-      </w:r>
-      <w:r>
-        <w:rPr>
-          <w:lang w:val="en-CA"/>
-        </w:rPr>
-        <w:t>xperiment</w:t>
-      </w:r>
-      <w:r>
-        <w:rPr>
-          <w:lang w:val="en-CA"/>
-        </w:rPr>
-        <w:t xml:space="preserve"> </w:t>
-      </w:r>
-      <w:r>
-        <w:rPr>
-          <w:lang w:val="en-CA"/>
-        </w:rPr>
-        <w:t>was given to</w:t>
-      </w:r>
-      <w:r>
-        <w:rPr>
-          <w:lang w:val="en-CA"/>
-        </w:rPr>
-        <w:t xml:space="preserve"> </w:t>
-      </w:r>
-      <w:r>
-        <w:rPr>
-          <w:lang w:val="en-CA"/>
-        </w:rPr>
-        <w:t xml:space="preserve">exercise </w:t>
-      </w:r>
-      <w:r>
-        <w:rPr>
-          <w:lang w:val="en-CA"/>
-        </w:rPr>
-        <w:t>the</w:t>
-      </w:r>
-      <w:r>
-        <w:rPr>
-          <w:lang w:val="en-CA"/>
-        </w:rPr>
-        <w:t xml:space="preserve"> skills </w:t>
-      </w:r>
-      <w:r>
-        <w:rPr>
-          <w:lang w:val="en-CA"/>
-        </w:rPr>
-        <w:t>acquired from</w:t>
-      </w:r>
-      <w:r>
-        <w:rPr>
-          <w:lang w:val="en-CA"/>
-        </w:rPr>
-        <w:t xml:space="preserve"> previous labs to finally building an audio application that employs Blind Source Separation (BSS) using the </w:t>
-      </w:r>
-      <w:proofErr w:type="gramStart"/>
-      <w:r>
-        <w:rPr>
-          <w:lang w:val="en-CA"/>
-        </w:rPr>
-        <w:t>Fast</w:t>
-      </w:r>
-      <w:r>
-        <w:rPr>
-          <w:lang w:val="en-CA"/>
-        </w:rPr>
-        <w:t xml:space="preserve"> </w:t>
-      </w:r>
-      <w:r>
-        <w:rPr>
-          <w:lang w:val="en-CA"/>
-        </w:rPr>
-        <w:t>Independent</w:t>
-      </w:r>
-      <w:proofErr w:type="gramEnd"/>
-      <w:r>
-        <w:rPr>
-          <w:lang w:val="en-CA"/>
-        </w:rPr>
-        <w:t xml:space="preserve"> Component Analysis </w:t>
-      </w:r>
-      <w:r>
-        <w:rPr>
-          <w:lang w:val="en-CA"/>
-        </w:rPr>
-        <w:t>(</w:t>
-      </w:r>
-      <w:proofErr w:type="spellStart"/>
-      <w:r>
-        <w:rPr>
-          <w:lang w:val="en-CA"/>
-        </w:rPr>
-        <w:t>FastICA</w:t>
-      </w:r>
-      <w:proofErr w:type="spellEnd"/>
-      <w:r>
-        <w:rPr>
-          <w:lang w:val="en-CA"/>
-        </w:rPr>
-        <w:t>) algorithm.</w:t>
-      </w:r>
-      <w:r>
-        <w:rPr>
-          <w:lang w:val="en-CA"/>
-        </w:rPr>
-        <w:t xml:space="preserve"> </w:t>
-      </w:r>
-      <w:r>
-        <w:rPr>
-          <w:lang w:val="en-CA"/>
-        </w:rPr>
-        <w:t>T</w:t>
-      </w:r>
-      <w:r>
-        <w:rPr>
-          <w:lang w:val="en-CA"/>
-        </w:rPr>
-        <w:t>here are many software and hardware limitations</w:t>
-      </w:r>
-      <w:r>
-        <w:rPr>
-          <w:lang w:val="en-CA"/>
-        </w:rPr>
-        <w:t xml:space="preserve"> </w:t>
-      </w:r>
-      <w:r>
-        <w:rPr>
+          <w:ins w:id="39" w:author="Tristan Bouchard" w:date="2018-11-19T10:46:00Z"/>
+          <w:lang w:val="en-CA"/>
+        </w:rPr>
+      </w:pPr>
+      <w:ins w:id="40" w:author="Tristan Bouchard" w:date="2018-11-19T10:20:00Z">
+        <w:r>
+          <w:rPr>
+            <w:lang w:val="en-CA"/>
+          </w:rPr>
+          <w:t>The next issue was how to access the Quad-SPI external interface of the board. The Quad-SPI chip is the external flash memory available on the STM32 microcontroller. As the sine wa</w:t>
+        </w:r>
+        <w:bookmarkStart w:id="41" w:name="_GoBack"/>
+        <w:bookmarkEnd w:id="41"/>
+        <w:r>
+          <w:rPr>
+            <w:lang w:val="en-CA"/>
+          </w:rPr>
+          <w:t>ves generated from the “</w:t>
+        </w:r>
+        <w:r>
+          <w:rPr>
+            <w:lang w:val="en-CA"/>
+          </w:rPr>
+          <w:t>arm</w:t>
+        </w:r>
+      </w:ins>
+      <w:ins w:id="42" w:author="Tristan Bouchard" w:date="2018-11-19T10:48:00Z">
+        <w:r>
+          <w:rPr>
+            <w:lang w:val="en-CA"/>
+          </w:rPr>
+          <w:t>_</w:t>
+        </w:r>
+      </w:ins>
+      <w:ins w:id="43" w:author="Tristan Bouchard" w:date="2018-11-19T10:20:00Z">
+        <w:r>
+          <w:rPr>
+            <w:lang w:val="en-CA"/>
+          </w:rPr>
+          <w:t>sin</w:t>
+        </w:r>
+      </w:ins>
+      <w:ins w:id="44" w:author="Tristan Bouchard" w:date="2018-11-19T10:48:00Z">
+        <w:r>
+          <w:rPr>
+            <w:lang w:val="en-CA"/>
+          </w:rPr>
+          <w:t>_</w:t>
+        </w:r>
+      </w:ins>
+      <w:ins w:id="45" w:author="Tristan Bouchard" w:date="2018-11-19T10:20:00Z">
+        <w:r>
+          <w:rPr>
+            <w:lang w:val="en-CA"/>
+          </w:rPr>
+          <w:t>f32</w:t>
+        </w:r>
+        <w:r>
+          <w:rPr>
+            <w:lang w:val="en-CA"/>
+          </w:rPr>
+          <w:t>()” function takes up 32kB for a 2 second signal using 8-bit signal resolution, it was necessary to store the generated waves somewhere else than the processor SRAM due to their large size. The waves can then be read from memory to be mixed and written to the DAC, for example.</w:t>
+        </w:r>
+      </w:ins>
+    </w:p>
+    <w:p>
+      <w:pPr>
+        <w:pStyle w:val="Heading2"/>
+        <w:rPr>
+          <w:ins w:id="46" w:author="Tristan Bouchard" w:date="2018-11-19T10:46:00Z"/>
+          <w:lang w:val="en-CA"/>
+        </w:rPr>
+      </w:pPr>
+      <w:ins w:id="47" w:author="Tristan Bouchard" w:date="2018-11-19T10:46:00Z">
+        <w:r>
+          <w:rPr>
+            <w:lang w:val="en-CA"/>
+          </w:rPr>
+          <w:t xml:space="preserve">Writing Sine Wave Sample to </w:t>
+        </w:r>
+        <w:r>
+          <w:rPr>
+            <w:lang w:val="en-CA"/>
+          </w:rPr>
+          <w:t>DAC</w:t>
+        </w:r>
+      </w:ins>
+      <w:ins w:id="48" w:author="Tristan Bouchard" w:date="2018-11-19T10:49:00Z">
+        <w:r>
+          <w:rPr>
+            <w:lang w:val="en-CA"/>
+          </w:rPr>
+          <w:t xml:space="preserve"> and Audio Playback</w:t>
+        </w:r>
+      </w:ins>
+    </w:p>
+    <w:p>
+      <w:pPr>
+        <w:pStyle w:val="BodyText"/>
+        <w:rPr>
+          <w:ins w:id="49" w:author="Tristan Bouchard" w:date="2018-11-19T10:46:00Z"/>
+          <w:lang w:val="en-CA"/>
+        </w:rPr>
+      </w:pPr>
+      <w:ins w:id="50" w:author="Tristan Bouchard" w:date="2018-11-19T10:46:00Z">
+        <w:r>
+          <w:rPr>
+            <w:lang w:val="en-CA"/>
+          </w:rPr>
+          <w:t>This lab, like a few of the previous labs, required us to use the Digital to Analog Converter, called the DAC for short. This piece of hardware located on the board allows the user to create analog signals from digital inputs, such that these analog signals can be output to the digital pins of the microcontroller and to the external world.</w:t>
+        </w:r>
+      </w:ins>
+    </w:p>
+    <w:p>
+      <w:pPr>
+        <w:pStyle w:val="BodyText"/>
+        <w:rPr>
+          <w:ins w:id="51" w:author="Tristan Bouchard" w:date="2018-11-19T10:46:00Z"/>
+        </w:rPr>
+      </w:pPr>
+      <w:ins w:id="52" w:author="Tristan Bouchard" w:date="2018-11-19T10:46:00Z">
+        <w:r>
+          <w:rPr>
+            <w:lang w:val="en-CA"/>
+          </w:rPr>
+          <w:t xml:space="preserve">We were given the option to output the samples through MATLAB or an oscilloscope to verify our sine waves. The problem faced with this was that we had to scale the signal to have a suitable amplitude for the DAC resolution (i.e. 8 bits) </w:t>
+        </w:r>
+        <w:proofErr w:type="gramStart"/>
+        <w:r>
+          <w:rPr>
+            <w:lang w:val="en-CA"/>
+          </w:rPr>
+          <w:t>and also</w:t>
+        </w:r>
+        <w:proofErr w:type="gramEnd"/>
+        <w:r>
+          <w:rPr>
+            <w:lang w:val="en-CA"/>
+          </w:rPr>
+          <w:t xml:space="preserve"> since sine waves have negative samples, we also needed to provide a DC offset the signal. Writing the </w:t>
+        </w:r>
+      </w:ins>
+      <w:ins w:id="53" w:author="Tristan Bouchard" w:date="2018-11-19T10:49:00Z">
+        <w:r>
+          <w:rPr>
+            <w:lang w:val="en-CA"/>
+          </w:rPr>
+          <w:t>s</w:t>
+        </w:r>
+      </w:ins>
+      <w:ins w:id="54" w:author="Tristan Bouchard" w:date="2018-11-19T10:46:00Z">
+        <w:r>
+          <w:rPr>
+            <w:lang w:val="en-CA"/>
+          </w:rPr>
+          <w:t xml:space="preserve">ine </w:t>
+        </w:r>
+      </w:ins>
+      <w:ins w:id="55" w:author="Tristan Bouchard" w:date="2018-11-19T10:50:00Z">
+        <w:r>
+          <w:rPr>
+            <w:lang w:val="en-CA"/>
+          </w:rPr>
+          <w:t>w</w:t>
+        </w:r>
+      </w:ins>
+      <w:ins w:id="56" w:author="Tristan Bouchard" w:date="2018-11-19T10:46:00Z">
+        <w:r>
+          <w:rPr>
+            <w:lang w:val="en-CA"/>
+          </w:rPr>
+          <w:t xml:space="preserve">ave to the DAC was very minor as we dealt with something like this in Lab 2. </w:t>
+        </w:r>
+      </w:ins>
+    </w:p>
+    <w:p>
+      <w:pPr>
+        <w:pStyle w:val="BodyText"/>
+        <w:rPr>
+          <w:ins w:id="57" w:author="Tristan Bouchard" w:date="2018-11-19T10:20:00Z"/>
           <w:u w:val="single"/>
           <w:lang w:val="en-CA"/>
         </w:rPr>
-        <w:t xml:space="preserve">such as </w:t>
-      </w:r>
-      <w:r>
-        <w:rPr>
+      </w:pPr>
+    </w:p>
+    <w:p>
+      <w:pPr>
+        <w:pStyle w:val="Heading2"/>
+        <w:rPr>
+          <w:del w:id="58" w:author="Tristan Bouchard" w:date="2018-11-19T10:20:00Z"/>
+          <w:lang w:val="en-CA"/>
+        </w:rPr>
+      </w:pPr>
+      <w:del w:id="59" w:author="Tristan Bouchard" w:date="2018-11-19T10:20:00Z">
+        <w:r>
+          <w:rPr>
+            <w:lang w:val="en-CA"/>
+          </w:rPr>
+          <w:lastRenderedPageBreak/>
+          <w:delText xml:space="preserve">Writing Sine Wave Sample to </w:delText>
+        </w:r>
+        <w:r>
+          <w:rPr>
+            <w:lang w:val="en-CA"/>
+          </w:rPr>
+          <w:delText>DAC</w:delText>
+        </w:r>
+      </w:del>
+    </w:p>
+    <w:p>
+      <w:pPr>
+        <w:pStyle w:val="BodyText"/>
+        <w:rPr>
+          <w:del w:id="60" w:author="Tristan Bouchard" w:date="2018-11-19T10:20:00Z"/>
+          <w:lang w:val="en-CA"/>
+          <w:rPrChange w:id="61" w:author="Tristan Bouchard" w:date="2018-11-19T10:03:00Z">
+            <w:rPr>
+              <w:del w:id="62" w:author="Tristan Bouchard" w:date="2018-11-19T10:20:00Z"/>
+              <w:u w:val="single"/>
+              <w:lang w:val="en-CA"/>
+            </w:rPr>
+          </w:rPrChange>
+        </w:rPr>
+      </w:pPr>
+      <w:del w:id="63" w:author="Tristan Bouchard" w:date="2018-11-19T10:03:00Z">
+        <w:r>
+          <w:rPr>
+            <w:u w:val="single"/>
+            <w:lang w:val="en-CA"/>
+          </w:rPr>
+          <w:delText>Can someone explain the DAC</w:delText>
+        </w:r>
+        <w:r>
+          <w:rPr>
+            <w:u w:val="single"/>
+            <w:lang w:val="en-CA"/>
+          </w:rPr>
+          <w:delText xml:space="preserve"> (2-3 sentences)</w:delText>
+        </w:r>
+        <w:r>
+          <w:rPr>
+            <w:u w:val="single"/>
+            <w:lang w:val="en-CA"/>
+          </w:rPr>
+          <w:delText>?</w:delText>
+        </w:r>
+      </w:del>
+    </w:p>
+    <w:p>
+      <w:pPr>
+        <w:pStyle w:val="BodyText"/>
+        <w:rPr>
+          <w:del w:id="64" w:author="Tristan Bouchard" w:date="2018-11-19T10:20:00Z"/>
+        </w:rPr>
+      </w:pPr>
+      <w:del w:id="65" w:author="Tristan Bouchard" w:date="2018-11-19T10:20:00Z">
+        <w:r>
+          <w:rPr>
+            <w:lang w:val="en-CA"/>
+          </w:rPr>
+          <w:delText xml:space="preserve">We were given the option to output the samples through MATLAB or an oscilloscope to verify our sine waves. The problem faced with this </w:delText>
+        </w:r>
+        <w:r>
+          <w:rPr>
+            <w:lang w:val="en-CA"/>
+          </w:rPr>
+          <w:delText xml:space="preserve">was that we had to scale the signal to have a suitable amplitude for the DAC resolution (i.e. 8 bits) and also since sine waves have negative samples, we also needed to provide a DC offset the signal. Writing the Sine Wave to the DAC </w:delText>
+        </w:r>
+        <w:r>
+          <w:rPr>
+            <w:lang w:val="en-CA"/>
+          </w:rPr>
+          <w:delText>was very minor as we dealt with something like this in Lab</w:delText>
+        </w:r>
+        <w:r>
+          <w:rPr>
+            <w:lang w:val="en-CA"/>
+          </w:rPr>
+          <w:delText xml:space="preserve"> 2. </w:delText>
+        </w:r>
+      </w:del>
+    </w:p>
+    <w:p>
+      <w:pPr>
+        <w:pStyle w:val="Heading2"/>
+        <w:rPr>
+          <w:del w:id="66" w:author="Tristan Bouchard" w:date="2018-11-19T10:20:00Z"/>
+          <w:lang w:val="en-CA"/>
+        </w:rPr>
+      </w:pPr>
+      <w:del w:id="67" w:author="Tristan Bouchard" w:date="2018-11-19T10:20:00Z">
+        <w:r>
+          <w:rPr>
+            <w:lang w:val="en-CA"/>
+          </w:rPr>
+          <w:delText>Writing Sine Wave to Flash</w:delText>
+        </w:r>
+        <w:r>
+          <w:rPr>
+            <w:lang w:val="en-CA"/>
+          </w:rPr>
+          <w:delText xml:space="preserve"> and Playback from Audio</w:delText>
+        </w:r>
+      </w:del>
+    </w:p>
+    <w:p>
+      <w:pPr>
+        <w:pStyle w:val="BodyText"/>
+        <w:rPr>
+          <w:del w:id="68" w:author="Tristan Bouchard" w:date="2018-11-19T10:20:00Z"/>
           <w:u w:val="single"/>
           <w:lang w:val="en-CA"/>
-        </w:rPr>
-        <w:t xml:space="preserve">stm32 flash can only take 8 </w:t>
-      </w:r>
-      <w:r>
-        <w:rPr>
-          <w:u w:val="single"/>
-          <w:lang w:val="en-CA"/>
-        </w:rPr>
-        <w:t>mega</w:t>
-      </w:r>
-      <w:r>
-        <w:rPr>
-          <w:u w:val="single"/>
-          <w:lang w:val="en-CA"/>
-        </w:rPr>
-        <w:t>b</w:t>
-      </w:r>
-      <w:r>
-        <w:rPr>
-          <w:u w:val="single"/>
-          <w:lang w:val="en-CA"/>
-        </w:rPr>
-        <w:t>y</w:t>
-      </w:r>
-      <w:r>
-        <w:rPr>
-          <w:u w:val="single"/>
-          <w:lang w:val="en-CA"/>
-        </w:rPr>
-        <w:t>t</w:t>
-      </w:r>
-      <w:r>
-        <w:rPr>
-          <w:u w:val="single"/>
-          <w:lang w:val="en-CA"/>
-        </w:rPr>
-        <w:t>e</w:t>
-      </w:r>
-      <w:r>
-        <w:rPr>
-          <w:u w:val="single"/>
-          <w:lang w:val="en-CA"/>
-        </w:rPr>
-        <w:t>s of information</w:t>
-      </w:r>
-      <w:r>
-        <w:rPr>
-          <w:u w:val="single"/>
-          <w:lang w:val="en-CA"/>
-        </w:rPr>
-        <w:t xml:space="preserve"> at a time or writing an algorithm to the DAC chip might be overwhelming</w:t>
-      </w:r>
-      <w:r>
-        <w:rPr>
-          <w:lang w:val="en-CA"/>
-        </w:rPr>
-        <w:t>. However, these limitations allow</w:t>
-      </w:r>
-      <w:r>
-        <w:rPr>
-          <w:lang w:val="en-CA"/>
-        </w:rPr>
-        <w:t xml:space="preserve"> students to </w:t>
-      </w:r>
-      <w:r>
-        <w:rPr>
-          <w:lang w:val="en-CA"/>
-        </w:rPr>
-        <w:t xml:space="preserve">turn to strategies such as using the DMA, OS threads, interrupts and CMSIS-DSP library. </w:t>
-      </w:r>
-      <w:r>
-        <w:rPr>
-          <w:lang w:val="en-CA"/>
-        </w:rPr>
-        <w:t>S</w:t>
-      </w:r>
-      <w:r>
-        <w:rPr>
-          <w:lang w:val="en-CA"/>
-        </w:rPr>
-        <w:t xml:space="preserve">tudents were given the opportunity </w:t>
-      </w:r>
-      <w:r>
-        <w:rPr>
-          <w:lang w:val="en-CA"/>
-        </w:rPr>
-        <w:t xml:space="preserve">to explore the several effective functions they can use to </w:t>
-      </w:r>
-      <w:r>
-        <w:rPr>
-          <w:u w:val="single"/>
-          <w:lang w:val="en-CA"/>
-        </w:rPr>
-        <w:t>minimize</w:t>
-      </w:r>
-      <w:r>
-        <w:rPr>
-          <w:lang w:val="en-CA"/>
-        </w:rPr>
-        <w:t xml:space="preserve"> runtime, lines of code, to building a</w:t>
-      </w:r>
-      <w:r>
-        <w:rPr>
-          <w:lang w:val="en-CA"/>
-        </w:rPr>
-        <w:t xml:space="preserve"> creative</w:t>
-      </w:r>
-      <w:r>
-        <w:rPr>
-          <w:lang w:val="en-CA"/>
-        </w:rPr>
-        <w:t xml:space="preserve"> audio application.</w:t>
-      </w:r>
-      <w:r>
-        <w:rPr>
-          <w:lang w:val="en-CA"/>
-        </w:rPr>
-        <w:t xml:space="preserve"> In order to initiate the project, a base code </w:t>
-      </w:r>
-      <w:r>
-        <w:rPr>
-          <w:lang w:val="en-CA"/>
-        </w:rPr>
-        <w:t xml:space="preserve">was provided </w:t>
-      </w:r>
-      <w:r>
-        <w:rPr>
-          <w:lang w:val="en-CA"/>
-        </w:rPr>
-        <w:t xml:space="preserve">for the </w:t>
-      </w:r>
-      <w:proofErr w:type="spellStart"/>
-      <w:r>
-        <w:rPr>
-          <w:lang w:val="en-CA"/>
-        </w:rPr>
-        <w:t>Keil</w:t>
-      </w:r>
-      <w:proofErr w:type="spellEnd"/>
-      <w:r>
-        <w:rPr>
-          <w:lang w:val="en-CA"/>
-        </w:rPr>
-        <w:t xml:space="preserve"> </w:t>
-      </w:r>
-      <w:r>
-        <w:rPr>
-          <w:bCs/>
-          <w:lang w:val="en-CA"/>
-        </w:rPr>
-        <w:t>μVision5</w:t>
-      </w:r>
-      <w:r>
-        <w:rPr>
-          <w:lang w:val="en-CA"/>
-        </w:rPr>
-        <w:t xml:space="preserve"> </w:t>
-      </w:r>
-      <w:r>
-        <w:rPr>
-          <w:lang w:val="en-CA"/>
-        </w:rPr>
-        <w:t xml:space="preserve">IDE </w:t>
-      </w:r>
-      <w:r>
-        <w:rPr>
-          <w:lang w:val="en-CA"/>
-        </w:rPr>
-        <w:t xml:space="preserve">to guide the students on where to implement appropriate codes. However, the base code wasn’t enough to incorporate </w:t>
-      </w:r>
-      <w:r>
-        <w:rPr>
-          <w:lang w:val="en-CA"/>
-        </w:rPr>
-        <w:t xml:space="preserve">the QSPI (flash interface), as a result, </w:t>
-      </w:r>
-      <w:r>
-        <w:rPr>
-          <w:lang w:val="en-CA"/>
-        </w:rPr>
-        <w:t xml:space="preserve">the software </w:t>
-      </w:r>
-      <w:proofErr w:type="spellStart"/>
-      <w:r>
-        <w:rPr>
-          <w:lang w:val="en-CA"/>
-        </w:rPr>
-        <w:t>CubeMX</w:t>
-      </w:r>
-      <w:proofErr w:type="spellEnd"/>
-      <w:r>
-        <w:rPr>
-          <w:lang w:val="en-CA"/>
-        </w:rPr>
-        <w:t xml:space="preserve"> was used to modify the base code</w:t>
-      </w:r>
-      <w:r>
-        <w:rPr>
-          <w:lang w:val="en-CA"/>
-        </w:rPr>
-        <w:t xml:space="preserve"> in order to use QSPI. Moreover, another tool that was provided was t</w:t>
-      </w:r>
-      <w:r>
-        <w:rPr>
-          <w:lang w:val="en-CA"/>
-        </w:rPr>
-        <w:t>he STM32 kit with an audio jack converter</w:t>
-      </w:r>
-      <w:r>
-        <w:rPr>
-          <w:lang w:val="en-CA"/>
-        </w:rPr>
-        <w:t xml:space="preserve">. An oscilloscope was also used to display the sine waves. </w:t>
-      </w:r>
-      <w:r>
-        <w:rPr>
-          <w:u w:val="single"/>
-          <w:lang w:val="en-CA"/>
-        </w:rPr>
-        <w:t xml:space="preserve">Pin numbers D13 and D7 were used to probe the </w:t>
-      </w:r>
-      <w:r>
-        <w:rPr>
-          <w:u w:val="single"/>
-          <w:lang w:val="en-CA"/>
-        </w:rPr>
-        <w:t xml:space="preserve">channels (Channels 1 and 2 respectively) on the </w:t>
-      </w:r>
-      <w:r>
-        <w:rPr>
-          <w:u w:val="single"/>
-          <w:lang w:val="en-CA"/>
-        </w:rPr>
-        <w:t>board for the sine wave.</w:t>
-      </w:r>
-      <w:r>
-        <w:rPr>
-          <w:lang w:val="en-CA"/>
-        </w:rPr>
-        <w:t xml:space="preserve"> </w:t>
-      </w:r>
-      <w:r>
-        <w:rPr>
-          <w:lang w:val="en-CA"/>
-        </w:rPr>
-        <w:t xml:space="preserve">Students were given </w:t>
-      </w:r>
-      <w:r>
-        <w:rPr>
-          <w:lang w:val="en-CA"/>
-        </w:rPr>
-        <w:t xml:space="preserve">2 weeks to deliver the initial demo and 2 weeks to deliver the final demo. </w:t>
-      </w:r>
-    </w:p>
-    <w:p>
-      <w:pPr>
-        <w:pStyle w:val="Heading1"/>
-      </w:pPr>
-      <w:r>
-        <w:t>The Design Problem</w:t>
-      </w:r>
-      <w:r>
-        <w:t>s</w:t>
-      </w:r>
+          <w:rPrChange w:id="69" w:author="Tristan Bouchard" w:date="2018-11-19T10:19:00Z">
+            <w:rPr>
+              <w:del w:id="70" w:author="Tristan Bouchard" w:date="2018-11-19T10:20:00Z"/>
+              <w:u w:val="single"/>
+              <w:lang w:val="en-CA"/>
+            </w:rPr>
+          </w:rPrChange>
+        </w:rPr>
+        <w:pPrChange w:id="71" w:author="Tristan Bouchard" w:date="2018-11-19T10:19:00Z">
+          <w:pPr>
+            <w:pStyle w:val="BodyText"/>
+          </w:pPr>
+        </w:pPrChange>
+      </w:pPr>
+      <w:del w:id="72" w:author="Tristan Bouchard" w:date="2018-11-19T10:20:00Z">
+        <w:r>
+          <w:rPr>
+            <w:lang w:val="en-CA"/>
+          </w:rPr>
+          <w:delText>The next issue was how to access the Quad-SPI</w:delText>
+        </w:r>
+        <w:r>
+          <w:rPr>
+            <w:lang w:val="en-CA"/>
+          </w:rPr>
+          <w:delText xml:space="preserve"> external</w:delText>
+        </w:r>
+        <w:r>
+          <w:rPr>
+            <w:lang w:val="en-CA"/>
+          </w:rPr>
+          <w:delText xml:space="preserve"> interface of the board. </w:delText>
+        </w:r>
+      </w:del>
+      <w:del w:id="73" w:author="Tristan Bouchard" w:date="2018-11-19T10:19:00Z">
+        <w:r>
+          <w:rPr>
+            <w:u w:val="single"/>
+            <w:lang w:val="en-CA"/>
+          </w:rPr>
+          <w:delText xml:space="preserve">Can someone explain the </w:delText>
+        </w:r>
+        <w:r>
+          <w:rPr>
+            <w:u w:val="single"/>
+            <w:lang w:val="en-CA"/>
+          </w:rPr>
+          <w:delText>Quad-SPI external flash (2-3 sentences)</w:delText>
+        </w:r>
+        <w:r>
+          <w:rPr>
+            <w:u w:val="single"/>
+            <w:lang w:val="en-CA"/>
+          </w:rPr>
+          <w:delText>?</w:delText>
+        </w:r>
+      </w:del>
     </w:p>
     <w:p>
       <w:pPr>
         <w:jc w:val="both"/>
-      </w:pPr>
-      <w:r>
-        <w:t xml:space="preserve">This section will work in tandem with </w:t>
-      </w:r>
-      <w:r>
-        <w:t>S</w:t>
-      </w:r>
-      <w:r>
-        <w:t xml:space="preserve">ection III. As problems are introduced and explained, </w:t>
-      </w:r>
-      <w:r>
-        <w:t>S</w:t>
-      </w:r>
-      <w:r>
-        <w:t xml:space="preserve">ection III will answer the problems accordingly. </w:t>
-      </w:r>
-    </w:p>
-    <w:p>
-      <w:pPr>
-        <w:pStyle w:val="Heading2"/>
-      </w:pPr>
-      <w:r>
-        <w:t>T</w:t>
-      </w:r>
-      <w:r>
-        <w:t>he Base Code</w:t>
-      </w:r>
-    </w:p>
-    <w:p>
-      <w:pPr>
-        <w:pStyle w:val="BodyText"/>
-        <w:rPr>
-          <w:lang w:val="en-CA"/>
-        </w:rPr>
-      </w:pPr>
-      <w:r>
-        <w:rPr>
-          <w:lang w:val="en-CA"/>
-        </w:rPr>
-        <w:t>The first and foremost step to start this experiment is to ensure that the base code provided is full</w:t>
-      </w:r>
-      <w:r>
-        <w:rPr>
-          <w:lang w:val="en-CA"/>
-        </w:rPr>
-        <w:t>y</w:t>
-      </w:r>
-      <w:r>
-        <w:rPr>
-          <w:lang w:val="en-CA"/>
-        </w:rPr>
-        <w:t xml:space="preserve"> functional with the functions that we’d need to implement. </w:t>
-      </w:r>
-      <w:r>
-        <w:rPr>
-          <w:lang w:val="en-CA"/>
-        </w:rPr>
-        <w:t xml:space="preserve">The issue that </w:t>
-      </w:r>
-      <w:proofErr w:type="spellStart"/>
-      <w:r>
-        <w:rPr>
-          <w:lang w:val="en-CA"/>
-        </w:rPr>
-        <w:t>arised</w:t>
-      </w:r>
-      <w:proofErr w:type="spellEnd"/>
-      <w:r>
-        <w:rPr>
-          <w:lang w:val="en-CA"/>
-        </w:rPr>
-        <w:t xml:space="preserve"> with this is that the base code provided didn’t include how to incorporate QSPI (flash interface). </w:t>
-      </w:r>
-    </w:p>
-    <w:p>
-      <w:pPr>
-        <w:pStyle w:val="Heading2"/>
-      </w:pPr>
-      <w:r>
-        <w:t>Generation</w:t>
-      </w:r>
-      <w:r>
-        <w:t xml:space="preserve"> of Sine Wave</w:t>
-      </w:r>
-      <w:r>
-        <w:t>s</w:t>
-      </w:r>
-    </w:p>
-    <w:p>
-      <w:pPr>
-        <w:pStyle w:val="BodyText"/>
-        <w:rPr>
-          <w:lang w:val="en-CA"/>
-        </w:rPr>
-      </w:pPr>
-      <w:r>
-        <w:rPr>
-          <w:lang w:val="en-CA"/>
-        </w:rPr>
-        <w:t xml:space="preserve">Next, </w:t>
-      </w:r>
-      <w:r>
-        <w:rPr>
-          <w:lang w:val="en-CA"/>
-        </w:rPr>
-        <w:t>in the previous labs we were required to generate triangular waves but not sine waves. As a result, we had to read through the CMSIS-DSP library to see if there was a function that can generate sine waves.</w:t>
-      </w:r>
-      <w:r>
-        <w:rPr>
-          <w:lang w:val="en-CA"/>
-        </w:rPr>
-        <w:t xml:space="preserve"> </w:t>
-      </w:r>
-      <w:r>
-        <w:rPr>
-          <w:u w:val="single"/>
-          <w:lang w:val="en-CA"/>
-        </w:rPr>
-        <w:t>CAN SOMEONE EXPLAIN THE CMSIS-DSP LIBRARY</w:t>
-      </w:r>
-      <w:r>
-        <w:rPr>
-          <w:u w:val="single"/>
-          <w:lang w:val="en-CA"/>
-        </w:rPr>
-        <w:t xml:space="preserve"> (2-3 sentences)</w:t>
-      </w:r>
-      <w:r>
-        <w:rPr>
-          <w:u w:val="single"/>
-          <w:lang w:val="en-CA"/>
-        </w:rPr>
-        <w:t>?</w:t>
-      </w:r>
-    </w:p>
-    <w:p>
-      <w:pPr>
-        <w:pStyle w:val="BodyText"/>
-        <w:rPr>
-          <w:lang w:val="en-CA"/>
-        </w:rPr>
-      </w:pPr>
-      <w:r>
-        <w:rPr>
-          <w:lang w:val="en-CA"/>
-        </w:rPr>
-        <w:t>To generate one sine wave signal deemed to be straightforward however another issue was to generate two sine waves</w:t>
-      </w:r>
-      <w:r>
-        <w:rPr>
-          <w:lang w:val="en-CA"/>
-        </w:rPr>
-        <w:t xml:space="preserve"> and </w:t>
-      </w:r>
-      <w:r>
-        <w:rPr>
-          <w:lang w:val="en-CA"/>
-        </w:rPr>
-        <w:t>we had to</w:t>
-      </w:r>
-      <w:r>
-        <w:rPr>
-          <w:lang w:val="en-CA"/>
-        </w:rPr>
-        <w:t xml:space="preserve"> </w:t>
-      </w:r>
-      <w:r>
-        <w:rPr>
-          <w:lang w:val="en-CA"/>
-        </w:rPr>
-        <w:t xml:space="preserve">figure out </w:t>
-      </w:r>
-      <w:r>
-        <w:rPr>
-          <w:lang w:val="en-CA"/>
-        </w:rPr>
-        <w:t>at what frequency do two sine waves mix appropriately</w:t>
-      </w:r>
-      <w:r>
-        <w:rPr>
-          <w:lang w:val="en-CA"/>
-        </w:rPr>
-        <w:t xml:space="preserve">. </w:t>
-      </w:r>
-    </w:p>
-    <w:p>
-      <w:pPr>
-        <w:pStyle w:val="Heading2"/>
-        <w:rPr>
-          <w:lang w:val="en-CA"/>
-        </w:rPr>
-      </w:pPr>
-      <w:r>
-        <w:rPr>
-          <w:lang w:val="en-CA"/>
-        </w:rPr>
-        <w:t xml:space="preserve">Writing Sine Wave Sample to </w:t>
-      </w:r>
-      <w:r>
-        <w:rPr>
-          <w:lang w:val="en-CA"/>
-        </w:rPr>
-        <w:t>DAC</w:t>
-      </w:r>
-    </w:p>
-    <w:p>
-      <w:pPr>
-        <w:pStyle w:val="BodyText"/>
-        <w:rPr>
-          <w:u w:val="single"/>
-          <w:lang w:val="en-CA"/>
-        </w:rPr>
-      </w:pPr>
-      <w:r>
-        <w:rPr>
-          <w:u w:val="single"/>
-          <w:lang w:val="en-CA"/>
-        </w:rPr>
-        <w:t>Can someone explain the DAC</w:t>
-      </w:r>
-      <w:r>
-        <w:rPr>
-          <w:u w:val="single"/>
-          <w:lang w:val="en-CA"/>
-        </w:rPr>
-        <w:t xml:space="preserve"> (2-3 sentences)</w:t>
-      </w:r>
-      <w:r>
-        <w:rPr>
-          <w:u w:val="single"/>
-          <w:lang w:val="en-CA"/>
-        </w:rPr>
-        <w:t>?</w:t>
-      </w:r>
-    </w:p>
-    <w:p>
-      <w:pPr>
-        <w:pStyle w:val="BodyText"/>
-      </w:pPr>
-      <w:r>
-        <w:rPr>
-          <w:lang w:val="en-CA"/>
-        </w:rPr>
-        <w:t xml:space="preserve">We were given the option to output the samples through MATLAB or an oscilloscope to verify our sine waves. The problem faced with this </w:t>
-      </w:r>
-      <w:r>
-        <w:rPr>
-          <w:lang w:val="en-CA"/>
-        </w:rPr>
-        <w:t xml:space="preserve">was that we had to scale the signal to have a suitable amplitude for the DAC resolution (i.e. 8 bits) and also since sine waves have negative samples, we also needed to provide a DC offset the signal. Writing the Sine Wave to the DAC </w:t>
-      </w:r>
-      <w:r>
-        <w:rPr>
-          <w:lang w:val="en-CA"/>
-        </w:rPr>
-        <w:t>was very minor as we dealt with something like this in Lab</w:t>
-      </w:r>
-      <w:r>
-        <w:rPr>
-          <w:lang w:val="en-CA"/>
-        </w:rPr>
-        <w:t xml:space="preserve"> 2. </w:t>
-      </w:r>
-    </w:p>
-    <w:p>
-      <w:pPr>
-        <w:pStyle w:val="Heading2"/>
-        <w:rPr>
-          <w:lang w:val="en-CA"/>
-        </w:rPr>
-      </w:pPr>
-      <w:r>
-        <w:rPr>
-          <w:lang w:val="en-CA"/>
-        </w:rPr>
-        <w:t>Writing Sine Wave to Flash</w:t>
-      </w:r>
-      <w:r>
-        <w:rPr>
-          <w:lang w:val="en-CA"/>
-        </w:rPr>
-        <w:t xml:space="preserve"> and Playback from Audio</w:t>
-      </w:r>
-    </w:p>
-    <w:p>
-      <w:pPr>
-        <w:pStyle w:val="BodyText"/>
-        <w:rPr>
-          <w:u w:val="single"/>
-          <w:lang w:val="en-CA"/>
-        </w:rPr>
-      </w:pPr>
-      <w:r>
-        <w:rPr>
-          <w:lang w:val="en-CA"/>
-        </w:rPr>
-        <w:t>The next issue was how to access the Quad-SPI</w:t>
-      </w:r>
-      <w:r>
-        <w:rPr>
-          <w:lang w:val="en-CA"/>
-        </w:rPr>
-        <w:t xml:space="preserve"> external</w:t>
-      </w:r>
-      <w:r>
-        <w:rPr>
-          <w:lang w:val="en-CA"/>
-        </w:rPr>
-        <w:t xml:space="preserve"> interface of the board. </w:t>
-      </w:r>
-      <w:r>
-        <w:rPr>
-          <w:u w:val="single"/>
-          <w:lang w:val="en-CA"/>
-        </w:rPr>
-        <w:t xml:space="preserve">Can someone explain the </w:t>
-      </w:r>
-      <w:r>
-        <w:rPr>
-          <w:u w:val="single"/>
-          <w:lang w:val="en-CA"/>
-        </w:rPr>
-        <w:t>Quad-SPI external flash (2-3 sentences)</w:t>
-      </w:r>
-      <w:r>
-        <w:rPr>
-          <w:u w:val="single"/>
-          <w:lang w:val="en-CA"/>
-        </w:rPr>
-        <w:t>?</w:t>
-      </w:r>
-    </w:p>
-    <w:p>
-      <w:pPr>
-        <w:jc w:val="both"/>
-        <w:rPr>
-          <w:lang w:val="en-CA"/>
-        </w:rPr>
-      </w:pPr>
-      <w:r>
-        <w:rPr>
-          <w:lang w:val="en-CA"/>
-        </w:rPr>
-        <w:t xml:space="preserve">This is what would give us access to read and write to </w:t>
-      </w:r>
-      <w:r>
-        <w:rPr>
-          <w:lang w:val="en-CA"/>
-        </w:rPr>
-        <w:t xml:space="preserve">the flash. </w:t>
-      </w:r>
+        <w:rPr>
+          <w:del w:id="74" w:author="Tristan Bouchard" w:date="2018-11-19T10:21:00Z"/>
+          <w:lang w:val="en-CA"/>
+        </w:rPr>
+      </w:pPr>
+      <w:del w:id="75" w:author="Tristan Bouchard" w:date="2018-11-19T10:21:00Z">
+        <w:r>
+          <w:rPr>
+            <w:lang w:val="en-CA"/>
+          </w:rPr>
+          <w:delText xml:space="preserve">This is what would give us access to read and write to </w:delText>
+        </w:r>
+        <w:r>
+          <w:rPr>
+            <w:lang w:val="en-CA"/>
+          </w:rPr>
+          <w:delText xml:space="preserve">the flash. </w:delText>
+        </w:r>
+      </w:del>
     </w:p>
     <w:p>
       <w:pPr>
@@ -1533,7 +2056,6 @@
         <w:rPr>
           <w:lang w:val="en-CA"/>
         </w:rPr>
-        <w:lastRenderedPageBreak/>
         <w:t>Generation of Sine Waves</w:t>
       </w:r>
     </w:p>
@@ -1548,15 +2070,7 @@
         <w:rPr>
           <w:lang w:val="en-CA"/>
         </w:rPr>
-        <w:t xml:space="preserve">Generating sine wave signals were done using the formula (1) given in the lab handout. Initially, to test the implementation, only one sine wave was to be generated. After computing the value of the angle using the arithmetic shown within the arguments </w:t>
-      </w:r>
-      <w:bookmarkStart w:id="0" w:name="_GoBack"/>
-      <w:bookmarkEnd w:id="0"/>
-      <w:r>
-        <w:rPr>
-          <w:lang w:val="en-CA"/>
-        </w:rPr>
-        <w:t xml:space="preserve">of the function, the sine wave signal was found using a simple CMSIS-DSP function </w:t>
+        <w:t xml:space="preserve">Generating sine wave signals were done using the formula (1) given in the lab handout. Initially, to test the implementation, only one sine wave was to be generated. After computing the value of the angle using the arithmetic shown within the arguments of the function, the sine wave signal was found using a simple CMSIS-DSP function </w:t>
       </w:r>
       <w:r>
         <w:rPr>
@@ -2662,7 +3176,14 @@
           <w:noProof/>
           <w:lang w:val="en-CA"/>
         </w:rPr>
-        <w:t xml:space="preserve">This would mean that we would be placing first sine wave iteratively form 0 to 31999, and the next sine wave offset by 32000. </w:t>
+        <w:t xml:space="preserve">This would mean that we </w:t>
+      </w:r>
+      <w:r>
+        <w:rPr>
+          <w:noProof/>
+          <w:lang w:val="en-CA"/>
+        </w:rPr>
+        <w:t xml:space="preserve">would be placing first sine wave iteratively form 0 to 31999, and the next sine wave offset by 32000. </w:t>
       </w:r>
       <w:r>
         <w:rPr>
@@ -2720,13 +3241,7 @@
         <w:rPr>
           <w:lang w:val="en-CA"/>
         </w:rPr>
-        <w:t xml:space="preserve"> [4] </w:t>
-      </w:r>
-      <w:r>
-        <w:rPr>
-          <w:lang w:val="en-CA"/>
-        </w:rPr>
-        <w:t>which takes in 3 parameters</w:t>
+        <w:t xml:space="preserve"> [4] which takes in 3 parameters</w:t>
       </w:r>
       <w:r>
         <w:rPr>
@@ -3269,9 +3784,95 @@
       <w:pPr>
         <w:pStyle w:val="references"/>
         <w:rPr>
+          <w:ins w:id="76" w:author="Tristan Bouchard" w:date="2018-11-19T09:59:00Z"/>
           <w:sz w:val="24"/>
           <w:szCs w:val="24"/>
           <w:lang w:val="en-CA"/>
+          <w:rPrChange w:id="77" w:author="Tristan Bouchard" w:date="2018-11-19T09:59:00Z">
+            <w:rPr>
+              <w:ins w:id="78" w:author="Tristan Bouchard" w:date="2018-11-19T09:59:00Z"/>
+              <w:shd w:val="clear" w:color="auto" w:fill="FFFFFF"/>
+              <w:lang w:val="en-CA"/>
+            </w:rPr>
+          </w:rPrChange>
+        </w:rPr>
+      </w:pPr>
+      <w:r>
+        <w:rPr>
+          <w:shd w:val="clear" w:color="auto" w:fill="FFFFFF"/>
+          <w:lang w:val="en-CA"/>
+        </w:rPr>
+        <w:t xml:space="preserve">STM32746G-Discovery BSP User Manual: STM32746G_DISCOVERY QSPI Exported Functions - STM32746G-Discovery BSP Drivers Documentation. (2018). Retrieved from </w:t>
+      </w:r>
+      <w:ins w:id="79" w:author="Tristan Bouchard" w:date="2018-11-19T09:59:00Z">
+        <w:r>
+          <w:rPr>
+            <w:shd w:val="clear" w:color="auto" w:fill="FFFFFF"/>
+            <w:lang w:val="en-CA"/>
+          </w:rPr>
+          <w:fldChar w:fldCharType="begin"/>
+        </w:r>
+        <w:r>
+          <w:rPr>
+            <w:shd w:val="clear" w:color="auto" w:fill="FFFFFF"/>
+            <w:lang w:val="en-CA"/>
+          </w:rPr>
+          <w:instrText xml:space="preserve"> HYPERLINK "</w:instrText>
+        </w:r>
+      </w:ins>
+      <w:r>
+        <w:rPr>
+          <w:shd w:val="clear" w:color="auto" w:fill="FFFFFF"/>
+          <w:lang w:val="en-CA"/>
+        </w:rPr>
+        <w:instrText>https://documentation.help/STM32746G/group__STM32746G__DISCOVERY__QSPI__Exported__Functions.html</w:instrText>
+      </w:r>
+      <w:ins w:id="80" w:author="Tristan Bouchard" w:date="2018-11-19T09:59:00Z">
+        <w:r>
+          <w:rPr>
+            <w:shd w:val="clear" w:color="auto" w:fill="FFFFFF"/>
+            <w:lang w:val="en-CA"/>
+          </w:rPr>
+          <w:instrText xml:space="preserve">" </w:instrText>
+        </w:r>
+        <w:r>
+          <w:rPr>
+            <w:shd w:val="clear" w:color="auto" w:fill="FFFFFF"/>
+            <w:lang w:val="en-CA"/>
+          </w:rPr>
+          <w:fldChar w:fldCharType="separate"/>
+        </w:r>
+      </w:ins>
+      <w:r>
+        <w:rPr>
+          <w:rStyle w:val="Hyperlink"/>
+          <w:shd w:val="clear" w:color="auto" w:fill="FFFFFF"/>
+          <w:lang w:val="en-CA"/>
+        </w:rPr>
+        <w:t>https://documentation.help/STM32746G/group__STM32746G__DISCOVERY__QSPI__Exported__Functions.html</w:t>
+      </w:r>
+      <w:ins w:id="81" w:author="Tristan Bouchard" w:date="2018-11-19T09:59:00Z">
+        <w:r>
+          <w:rPr>
+            <w:shd w:val="clear" w:color="auto" w:fill="FFFFFF"/>
+            <w:lang w:val="en-CA"/>
+          </w:rPr>
+          <w:fldChar w:fldCharType="end"/>
+        </w:r>
+      </w:ins>
+    </w:p>
+    <w:p>
+      <w:pPr>
+        <w:pStyle w:val="references"/>
+        <w:rPr>
+          <w:lang w:val="en-CA"/>
+          <w:rPrChange w:id="82" w:author="Tristan Bouchard" w:date="2018-11-19T10:02:00Z">
+            <w:rPr>
+              <w:sz w:val="24"/>
+              <w:szCs w:val="24"/>
+              <w:lang w:val="en-CA"/>
+            </w:rPr>
+          </w:rPrChange>
         </w:rPr>
         <w:sectPr>
           <w:type w:val="continuous"/>
@@ -3280,14 +3881,69 @@
           <w:cols w:num="2" w:space="360"/>
           <w:docGrid w:linePitch="360"/>
         </w:sectPr>
-      </w:pPr>
-      <w:r>
-        <w:rPr>
-          <w:shd w:val="clear" w:color="auto" w:fill="FFFFFF"/>
-          <w:lang w:val="en-CA"/>
-        </w:rPr>
-        <w:t>STM32746G-Discovery BSP User Manual: STM32746G_DISCOVERY QSPI Exported Functions - STM32746G-Discovery BSP Drivers Documentation. (2018). Retrieved from https://documentation.help/STM32746G/group__STM32746G__DISCOVERY__QSPI__Exported__Functions.html</w:t>
-      </w:r>
+        <w:pPrChange w:id="83" w:author="Tristan Bouchard" w:date="2018-11-19T10:02:00Z">
+          <w:pPr>
+            <w:pStyle w:val="references"/>
+          </w:pPr>
+        </w:pPrChange>
+      </w:pPr>
+      <w:ins w:id="84" w:author="Tristan Bouchard" w:date="2018-11-19T10:02:00Z">
+        <w:r>
+          <w:rPr>
+            <w:rFonts w:ascii="Arial" w:hAnsi="Arial" w:cs="Arial"/>
+            <w:color w:val="000000"/>
+            <w:shd w:val="clear" w:color="auto" w:fill="FFFFFF"/>
+            <w:rPrChange w:id="85" w:author="Tristan Bouchard" w:date="2018-11-19T10:02:00Z">
+              <w:rPr>
+                <w:rFonts w:ascii="Arial" w:hAnsi="Arial" w:cs="Arial"/>
+                <w:color w:val="000000"/>
+                <w:sz w:val="20"/>
+                <w:szCs w:val="20"/>
+                <w:shd w:val="clear" w:color="auto" w:fill="FFFFFF"/>
+              </w:rPr>
+            </w:rPrChange>
+          </w:rPr>
+          <w:t>"CMSIS DSP Software Library", </w:t>
+        </w:r>
+        <w:r>
+          <w:rPr>
+            <w:rFonts w:ascii="Arial" w:hAnsi="Arial" w:cs="Arial"/>
+            <w:i/>
+            <w:iCs/>
+            <w:color w:val="000000"/>
+            <w:shd w:val="clear" w:color="auto" w:fill="FFFFFF"/>
+            <w:rPrChange w:id="86" w:author="Tristan Bouchard" w:date="2018-11-19T10:02:00Z">
+              <w:rPr>
+                <w:rFonts w:ascii="Arial" w:hAnsi="Arial" w:cs="Arial"/>
+                <w:i/>
+                <w:iCs/>
+                <w:color w:val="000000"/>
+                <w:sz w:val="20"/>
+                <w:szCs w:val="20"/>
+                <w:shd w:val="clear" w:color="auto" w:fill="FFFFFF"/>
+              </w:rPr>
+            </w:rPrChange>
+          </w:rPr>
+          <w:t>Keil.com</w:t>
+        </w:r>
+        <w:r>
+          <w:rPr>
+            <w:rFonts w:ascii="Arial" w:hAnsi="Arial" w:cs="Arial"/>
+            <w:color w:val="000000"/>
+            <w:shd w:val="clear" w:color="auto" w:fill="FFFFFF"/>
+            <w:rPrChange w:id="87" w:author="Tristan Bouchard" w:date="2018-11-19T10:02:00Z">
+              <w:rPr>
+                <w:rFonts w:ascii="Arial" w:hAnsi="Arial" w:cs="Arial"/>
+                <w:color w:val="000000"/>
+                <w:sz w:val="20"/>
+                <w:szCs w:val="20"/>
+                <w:shd w:val="clear" w:color="auto" w:fill="FFFFFF"/>
+              </w:rPr>
+            </w:rPrChange>
+          </w:rPr>
+          <w:t>, 2018. [Online]. Available:http://www.keil.com/pack/doc/CMSIS/DSP/html/index.html. [Accessed: 19- Nov- 2018]</w:t>
+        </w:r>
+      </w:ins>
     </w:p>
     <w:p/>
     <w:p/>
@@ -4027,6 +4683,14 @@
     <w:abstractNumId w:val="2"/>
   </w:num>
 </w:numbering>
+</file>
+
+<file path=word/people.xml><?xml version="1.0" encoding="utf-8"?>
+<w15:people xmlns:wpc="http://schemas.microsoft.com/office/word/2010/wordprocessingCanvas" xmlns:cx="http://schemas.microsoft.com/office/drawing/2014/chartex" xmlns:cx1="http://schemas.microsoft.com/office/drawing/2015/9/8/chartex" xmlns:cx2="http://schemas.microsoft.com/office/drawing/2015/10/21/chartex" xmlns:cx3="http://schemas.microsoft.com/office/drawing/2016/5/9/chartex" xmlns:cx4="http://schemas.microsoft.com/office/drawing/2016/5/10/chartex" xmlns:cx5="http://schemas.microsoft.com/office/drawing/2016/5/11/chartex" xmlns:cx6="http://schemas.microsoft.com/office/drawing/2016/5/12/chartex" xmlns:cx7="http://schemas.microsoft.com/office/drawing/2016/5/13/chartex" xmlns:cx8="http://schemas.microsoft.com/office/drawing/2016/5/14/chartex" xmlns:mc="http://schemas.openxmlformats.org/markup-compatibility/2006" xmlns:aink="http://schemas.microsoft.com/office/drawing/2016/ink" xmlns:am3d="http://schemas.microsoft.com/office/drawing/2017/model3d" xmlns:o="urn:schemas-microsoft-com:office:office" xmlns:r="http://schemas.openxmlformats.org/officeDocument/2006/relationships" xmlns:m="http://schemas.openxmlformats.org/officeDocument/2006/math" xmlns:v="urn:schemas-microsoft-com:vml" xmlns:wp14="http://schemas.microsoft.com/office/word/2010/wordprocessingDrawing" xmlns:wp="http://schemas.openxmlformats.org/drawingml/2006/wordprocessingDrawing" xmlns:w10="urn:schemas-microsoft-com:office:word" xmlns:w="http://schemas.openxmlformats.org/wordprocessingml/2006/main" xmlns:w14="http://schemas.microsoft.com/office/word/2010/wordml" xmlns:w15="http://schemas.microsoft.com/office/word/2012/wordml" xmlns:w16cid="http://schemas.microsoft.com/office/word/2016/wordml/cid" xmlns:w16se="http://schemas.microsoft.com/office/word/2015/wordml/symex" xmlns:wpg="http://schemas.microsoft.com/office/word/2010/wordprocessingGroup" xmlns:wpi="http://schemas.microsoft.com/office/word/2010/wordprocessingInk" xmlns:wne="http://schemas.microsoft.com/office/word/2006/wordml" xmlns:wps="http://schemas.microsoft.com/office/word/2010/wordprocessingShape" mc:Ignorable="w14 w15 w16se w16cid wp14">
+  <w15:person w15:author="Tristan Bouchard">
+    <w15:presenceInfo w15:providerId="Windows Live" w15:userId="5606c945817c27a1"/>
+  </w15:person>
+</w15:people>
 </file>
 
 <file path=word/styles.xml><?xml version="1.0" encoding="utf-8"?>
@@ -4555,7 +5219,6 @@
   <w:style w:type="character" w:default="1" w:styleId="DefaultParagraphFont">
     <w:name w:val="Default Paragraph Font"/>
     <w:uiPriority w:val="1"/>
-    <w:semiHidden/>
     <w:unhideWhenUsed/>
   </w:style>
   <w:style w:type="table" w:default="1" w:styleId="TableNormal">

</xml_diff>